<commit_message>
Update Phase 1 docx
Replacing the document containing the instructions by its new version
</commit_message>
<xml_diff>
--- a/Documents/Projet-phase1.docx
+++ b/Documents/Projet-phase1.docx
@@ -1,6 +1,6 @@
 
 <file path=word/document.xml><?xml version="1.0" encoding="utf-8"?>
-<w:document xmlns:wpc="http://schemas.microsoft.com/office/word/2010/wordprocessingCanvas" xmlns:cx="http://schemas.microsoft.com/office/drawing/2014/chartex" xmlns:cx1="http://schemas.microsoft.com/office/drawing/2015/9/8/chartex" xmlns:cx2="http://schemas.microsoft.com/office/drawing/2015/10/21/chartex" xmlns:cx3="http://schemas.microsoft.com/office/drawing/2016/5/9/chartex" xmlns:cx4="http://schemas.microsoft.com/office/drawing/2016/5/10/chartex" xmlns:cx5="http://schemas.microsoft.com/office/drawing/2016/5/11/chartex" xmlns:cx6="http://schemas.microsoft.com/office/drawing/2016/5/12/chartex" xmlns:cx7="http://schemas.microsoft.com/office/drawing/2016/5/13/chartex" xmlns:cx8="http://schemas.microsoft.com/office/drawing/2016/5/14/chartex" xmlns:mc="http://schemas.openxmlformats.org/markup-compatibility/2006" xmlns:aink="http://schemas.microsoft.com/office/drawing/2016/ink" xmlns:am3d="http://schemas.microsoft.com/office/drawing/2017/model3d" xmlns:o="urn:schemas-microsoft-com:office:office" xmlns:r="http://schemas.openxmlformats.org/officeDocument/2006/relationships" xmlns:m="http://schemas.openxmlformats.org/officeDocument/2006/math" xmlns:v="urn:schemas-microsoft-com:vml" xmlns:wp14="http://schemas.microsoft.com/office/word/2010/wordprocessingDrawing" xmlns:wp="http://schemas.openxmlformats.org/drawingml/2006/wordprocessingDrawing" xmlns:w10="urn:schemas-microsoft-com:office:word" xmlns:w="http://schemas.openxmlformats.org/wordprocessingml/2006/main" xmlns:w14="http://schemas.microsoft.com/office/word/2010/wordml" xmlns:w15="http://schemas.microsoft.com/office/word/2012/wordml" xmlns:w16cex="http://schemas.microsoft.com/office/word/2018/wordml/cex" xmlns:w16cid="http://schemas.microsoft.com/office/word/2016/wordml/cid" xmlns:w16="http://schemas.microsoft.com/office/word/2018/wordml" xmlns:w16se="http://schemas.microsoft.com/office/word/2015/wordml/symex" xmlns:wpg="http://schemas.microsoft.com/office/word/2010/wordprocessingGroup" xmlns:wpi="http://schemas.microsoft.com/office/word/2010/wordprocessingInk" xmlns:wne="http://schemas.microsoft.com/office/word/2006/wordml" xmlns:wps="http://schemas.microsoft.com/office/word/2010/wordprocessingShape" mc:Ignorable="w14 w15 w16se w16cid w16 w16cex wp14">
+<w:document xmlns:wpc="http://schemas.microsoft.com/office/word/2010/wordprocessingCanvas" xmlns:cx="http://schemas.microsoft.com/office/drawing/2014/chartex" xmlns:cx1="http://schemas.microsoft.com/office/drawing/2015/9/8/chartex" xmlns:cx2="http://schemas.microsoft.com/office/drawing/2015/10/21/chartex" xmlns:cx3="http://schemas.microsoft.com/office/drawing/2016/5/9/chartex" xmlns:cx4="http://schemas.microsoft.com/office/drawing/2016/5/10/chartex" xmlns:cx5="http://schemas.microsoft.com/office/drawing/2016/5/11/chartex" xmlns:cx6="http://schemas.microsoft.com/office/drawing/2016/5/12/chartex" xmlns:cx7="http://schemas.microsoft.com/office/drawing/2016/5/13/chartex" xmlns:cx8="http://schemas.microsoft.com/office/drawing/2016/5/14/chartex" xmlns:mc="http://schemas.openxmlformats.org/markup-compatibility/2006" xmlns:aink="http://schemas.microsoft.com/office/drawing/2016/ink" xmlns:am3d="http://schemas.microsoft.com/office/drawing/2017/model3d" xmlns:o="urn:schemas-microsoft-com:office:office" xmlns:oel="http://schemas.microsoft.com/office/2019/extlst" xmlns:r="http://schemas.openxmlformats.org/officeDocument/2006/relationships" xmlns:m="http://schemas.openxmlformats.org/officeDocument/2006/math" xmlns:v="urn:schemas-microsoft-com:vml" xmlns:wp14="http://schemas.microsoft.com/office/word/2010/wordprocessingDrawing" xmlns:wp="http://schemas.openxmlformats.org/drawingml/2006/wordprocessingDrawing" xmlns:w10="urn:schemas-microsoft-com:office:word" xmlns:w="http://schemas.openxmlformats.org/wordprocessingml/2006/main" xmlns:w14="http://schemas.microsoft.com/office/word/2010/wordml" xmlns:w15="http://schemas.microsoft.com/office/word/2012/wordml" xmlns:w16cex="http://schemas.microsoft.com/office/word/2018/wordml/cex" xmlns:w16cid="http://schemas.microsoft.com/office/word/2016/wordml/cid" xmlns:w16="http://schemas.microsoft.com/office/word/2018/wordml" xmlns:w16sdtdh="http://schemas.microsoft.com/office/word/2020/wordml/sdtdatahash" xmlns:w16se="http://schemas.microsoft.com/office/word/2015/wordml/symex" xmlns:wpg="http://schemas.microsoft.com/office/word/2010/wordprocessingGroup" xmlns:wpi="http://schemas.microsoft.com/office/word/2010/wordprocessingInk" xmlns:wne="http://schemas.microsoft.com/office/word/2006/wordml" xmlns:wps="http://schemas.microsoft.com/office/word/2010/wordprocessingShape" mc:Ignorable="w14 w15 w16se w16cid w16 w16cex w16sdtdh wp14">
   <w:body>
     <w:p>
       <w:pPr>
@@ -5875,17 +5875,15 @@
           <w:rFonts w:ascii="Calibri" w:hAnsi="Calibri" w:cs="Calibri"/>
           <w:color w:val="C80051"/>
         </w:rPr>
-        <w:t xml:space="preserve">OBJECTIF PHASE 1 : Créez vos </w:t>
-      </w:r>
-      <w:proofErr w:type="spellStart"/>
+        <w:t xml:space="preserve">OBJECTIF PHASE 1 : </w:t>
+      </w:r>
       <w:r>
         <w:rPr>
           <w:rFonts w:ascii="Calibri" w:hAnsi="Calibri" w:cs="Calibri"/>
           <w:color w:val="C80051"/>
         </w:rPr>
-        <w:t>datasets</w:t>
-      </w:r>
-      <w:proofErr w:type="spellEnd"/>
+        <w:t xml:space="preserve">Vérifier les données </w:t>
+      </w:r>
     </w:p>
     <w:p>
       <w:pPr>
@@ -5908,8 +5906,6 @@
     </w:p>
     <w:p>
       <w:pPr>
-        <w:pStyle w:val="Titre2"/>
-        <w:spacing w:before="0"/>
         <w:rPr>
           <w:rFonts w:ascii="Calibri" w:hAnsi="Calibri" w:cs="Calibri"/>
           <w:color w:val="2E75B5"/>
@@ -5924,2322 +5920,373 @@
           <w:sz w:val="24"/>
           <w:szCs w:val="24"/>
         </w:rPr>
-        <w:t xml:space="preserve">2 fichiers qui reprennent chacun une partie des données comme suit : </w:t>
+        <w:t xml:space="preserve">Par la suite, nous allons utiliser le vecteur accélération pour créer notre modèle (ce choix est totalement subjectif à des fins pédagogiques). La phase 1 va nous permettre de parcourir tous les fichiers et d’essayer de détecter d’éventuelles données manquantes ou aberrantes. Il a été établi que </w:t>
       </w:r>
     </w:p>
     <w:p>
       <w:pPr>
-        <w:pStyle w:val="NormalWeb"/>
-        <w:spacing w:before="0" w:beforeAutospacing="0" w:after="0" w:afterAutospacing="0"/>
-        <w:rPr>
-          <w:rFonts w:ascii="Calibri" w:hAnsi="Calibri" w:cs="Calibri"/>
-        </w:rPr>
-      </w:pPr>
-      <w:r>
-        <w:rPr>
-          <w:rFonts w:ascii="Calibri" w:hAnsi="Calibri" w:cs="Calibri"/>
-        </w:rPr>
-        <w:t> </w:t>
-      </w:r>
-    </w:p>
-    <w:tbl>
-      <w:tblPr>
-        <w:tblW w:w="0" w:type="auto"/>
-        <w:tblBorders>
-          <w:top w:val="single" w:sz="8" w:space="0" w:color="A3A3A3"/>
-          <w:left w:val="single" w:sz="8" w:space="0" w:color="A3A3A3"/>
-          <w:bottom w:val="single" w:sz="8" w:space="0" w:color="A3A3A3"/>
-          <w:right w:val="single" w:sz="8" w:space="0" w:color="A3A3A3"/>
-        </w:tblBorders>
-        <w:tblCellMar>
-          <w:left w:w="0" w:type="dxa"/>
-          <w:right w:w="0" w:type="dxa"/>
-        </w:tblCellMar>
-        <w:tblLook w:val="04A0" w:firstRow="1" w:lastRow="0" w:firstColumn="1" w:lastColumn="0" w:noHBand="0" w:noVBand="1"/>
-        <w:tblCaption w:val=""/>
-        <w:tblDescription w:val=""/>
-      </w:tblPr>
-      <w:tblGrid>
-        <w:gridCol w:w="1709"/>
-        <w:gridCol w:w="988"/>
-        <w:gridCol w:w="960"/>
-        <w:gridCol w:w="960"/>
-        <w:gridCol w:w="960"/>
-        <w:gridCol w:w="960"/>
-        <w:gridCol w:w="729"/>
-      </w:tblGrid>
-      <w:tr>
-        <w:tc>
-          <w:tcPr>
-            <w:tcW w:w="1709" w:type="dxa"/>
-            <w:tcBorders>
-              <w:top w:val="single" w:sz="8" w:space="0" w:color="A3A3A3"/>
-              <w:left w:val="single" w:sz="8" w:space="0" w:color="A3A3A3"/>
-              <w:bottom w:val="single" w:sz="8" w:space="0" w:color="A3A3A3"/>
-              <w:right w:val="single" w:sz="8" w:space="0" w:color="A3A3A3"/>
-            </w:tcBorders>
-            <w:tcMar>
-              <w:top w:w="80" w:type="dxa"/>
-              <w:left w:w="80" w:type="dxa"/>
-              <w:bottom w:w="80" w:type="dxa"/>
-              <w:right w:w="80" w:type="dxa"/>
-            </w:tcMar>
-            <w:hideMark/>
-          </w:tcPr>
-          <w:p>
-            <w:pPr>
-              <w:pStyle w:val="Titre2"/>
-              <w:spacing w:before="0"/>
-              <w:rPr>
-                <w:rFonts w:ascii="Calibri" w:hAnsi="Calibri" w:cs="Calibri"/>
-                <w:color w:val="2E75B5"/>
-                <w:sz w:val="24"/>
-                <w:szCs w:val="24"/>
-              </w:rPr>
-            </w:pPr>
-            <w:r>
-              <w:rPr>
-                <w:rFonts w:ascii="Calibri" w:hAnsi="Calibri" w:cs="Calibri"/>
-                <w:color w:val="2E75B5"/>
-                <w:sz w:val="24"/>
-                <w:szCs w:val="24"/>
-              </w:rPr>
-              <w:t>Mouvement</w:t>
-            </w:r>
-          </w:p>
-        </w:tc>
-        <w:tc>
-          <w:tcPr>
-            <w:tcW w:w="988" w:type="dxa"/>
-            <w:tcBorders>
-              <w:top w:val="single" w:sz="8" w:space="0" w:color="A3A3A3"/>
-              <w:left w:val="single" w:sz="8" w:space="0" w:color="A3A3A3"/>
-              <w:bottom w:val="single" w:sz="8" w:space="0" w:color="A3A3A3"/>
-              <w:right w:val="single" w:sz="8" w:space="0" w:color="A3A3A3"/>
-            </w:tcBorders>
-            <w:tcMar>
-              <w:top w:w="80" w:type="dxa"/>
-              <w:left w:w="80" w:type="dxa"/>
-              <w:bottom w:w="80" w:type="dxa"/>
-              <w:right w:w="80" w:type="dxa"/>
-            </w:tcMar>
-            <w:hideMark/>
-          </w:tcPr>
-          <w:p>
-            <w:pPr>
-              <w:pStyle w:val="Titre2"/>
-              <w:spacing w:before="0"/>
-              <w:rPr>
-                <w:rFonts w:ascii="Calibri" w:hAnsi="Calibri" w:cs="Calibri"/>
-                <w:color w:val="2E75B5"/>
-                <w:sz w:val="24"/>
-                <w:szCs w:val="24"/>
-              </w:rPr>
-            </w:pPr>
-            <w:r>
-              <w:rPr>
-                <w:rFonts w:ascii="Calibri" w:hAnsi="Calibri" w:cs="Calibri"/>
-                <w:color w:val="2E75B5"/>
-                <w:sz w:val="24"/>
-                <w:szCs w:val="24"/>
-              </w:rPr>
-              <w:t>Genre</w:t>
-            </w:r>
-          </w:p>
-        </w:tc>
-        <w:tc>
-          <w:tcPr>
-            <w:tcW w:w="960" w:type="dxa"/>
-            <w:tcBorders>
-              <w:top w:val="single" w:sz="8" w:space="0" w:color="A3A3A3"/>
-              <w:left w:val="single" w:sz="8" w:space="0" w:color="A3A3A3"/>
-              <w:bottom w:val="single" w:sz="8" w:space="0" w:color="A3A3A3"/>
-              <w:right w:val="single" w:sz="8" w:space="0" w:color="A3A3A3"/>
-            </w:tcBorders>
-            <w:tcMar>
-              <w:top w:w="80" w:type="dxa"/>
-              <w:left w:w="80" w:type="dxa"/>
-              <w:bottom w:w="80" w:type="dxa"/>
-              <w:right w:w="80" w:type="dxa"/>
-            </w:tcMar>
-            <w:hideMark/>
-          </w:tcPr>
-          <w:p>
-            <w:pPr>
-              <w:pStyle w:val="Titre2"/>
-              <w:spacing w:before="0"/>
-              <w:rPr>
-                <w:rFonts w:ascii="Calibri" w:hAnsi="Calibri" w:cs="Calibri"/>
-                <w:color w:val="2E75B5"/>
-                <w:sz w:val="24"/>
-                <w:szCs w:val="24"/>
-              </w:rPr>
-            </w:pPr>
-            <w:r>
-              <w:rPr>
-                <w:rFonts w:ascii="Calibri" w:hAnsi="Calibri" w:cs="Calibri"/>
-                <w:color w:val="2E75B5"/>
-                <w:sz w:val="24"/>
-                <w:szCs w:val="24"/>
-              </w:rPr>
-              <w:t>Index</w:t>
-            </w:r>
-          </w:p>
-        </w:tc>
-        <w:tc>
-          <w:tcPr>
-            <w:tcW w:w="960" w:type="dxa"/>
-            <w:tcBorders>
-              <w:top w:val="single" w:sz="8" w:space="0" w:color="A3A3A3"/>
-              <w:left w:val="single" w:sz="8" w:space="0" w:color="A3A3A3"/>
-              <w:bottom w:val="single" w:sz="8" w:space="0" w:color="A3A3A3"/>
-              <w:right w:val="single" w:sz="8" w:space="0" w:color="A3A3A3"/>
-            </w:tcBorders>
-            <w:tcMar>
-              <w:top w:w="80" w:type="dxa"/>
-              <w:left w:w="80" w:type="dxa"/>
-              <w:bottom w:w="80" w:type="dxa"/>
-              <w:right w:w="80" w:type="dxa"/>
-            </w:tcMar>
-            <w:hideMark/>
-          </w:tcPr>
-          <w:p>
-            <w:pPr>
-              <w:pStyle w:val="Titre2"/>
-              <w:spacing w:before="0"/>
-              <w:rPr>
-                <w:rFonts w:ascii="Calibri" w:hAnsi="Calibri" w:cs="Calibri"/>
-                <w:color w:val="2E75B5"/>
-                <w:sz w:val="24"/>
-                <w:szCs w:val="24"/>
-              </w:rPr>
-            </w:pPr>
-            <w:proofErr w:type="spellStart"/>
-            <w:r>
-              <w:rPr>
-                <w:rFonts w:ascii="Calibri" w:hAnsi="Calibri" w:cs="Calibri"/>
-                <w:color w:val="2E75B5"/>
-                <w:sz w:val="24"/>
-                <w:szCs w:val="24"/>
-              </w:rPr>
-              <w:t>Vacc</w:t>
-            </w:r>
-            <w:proofErr w:type="spellEnd"/>
-          </w:p>
-        </w:tc>
-        <w:tc>
-          <w:tcPr>
-            <w:tcW w:w="960" w:type="dxa"/>
-            <w:tcBorders>
-              <w:top w:val="single" w:sz="8" w:space="0" w:color="A3A3A3"/>
-              <w:left w:val="single" w:sz="8" w:space="0" w:color="A3A3A3"/>
-              <w:bottom w:val="single" w:sz="8" w:space="0" w:color="A3A3A3"/>
-              <w:right w:val="single" w:sz="8" w:space="0" w:color="A3A3A3"/>
-            </w:tcBorders>
-            <w:tcMar>
-              <w:top w:w="80" w:type="dxa"/>
-              <w:left w:w="80" w:type="dxa"/>
-              <w:bottom w:w="80" w:type="dxa"/>
-              <w:right w:w="80" w:type="dxa"/>
-            </w:tcMar>
-            <w:hideMark/>
-          </w:tcPr>
-          <w:p>
-            <w:pPr>
-              <w:pStyle w:val="Titre2"/>
-              <w:spacing w:before="0"/>
-              <w:rPr>
-                <w:rFonts w:ascii="Calibri" w:hAnsi="Calibri" w:cs="Calibri"/>
-                <w:color w:val="2E75B5"/>
-                <w:sz w:val="24"/>
-                <w:szCs w:val="24"/>
-              </w:rPr>
-            </w:pPr>
-            <w:proofErr w:type="spellStart"/>
-            <w:r>
-              <w:rPr>
-                <w:rFonts w:ascii="Calibri" w:hAnsi="Calibri" w:cs="Calibri"/>
-                <w:color w:val="2E75B5"/>
-                <w:sz w:val="24"/>
-                <w:szCs w:val="24"/>
-              </w:rPr>
-              <w:t>Vacc</w:t>
-            </w:r>
-            <w:proofErr w:type="spellEnd"/>
-          </w:p>
-        </w:tc>
-        <w:tc>
-          <w:tcPr>
-            <w:tcW w:w="960" w:type="dxa"/>
-            <w:tcBorders>
-              <w:top w:val="single" w:sz="8" w:space="0" w:color="A3A3A3"/>
-              <w:left w:val="single" w:sz="8" w:space="0" w:color="A3A3A3"/>
-              <w:bottom w:val="single" w:sz="8" w:space="0" w:color="A3A3A3"/>
-              <w:right w:val="single" w:sz="8" w:space="0" w:color="A3A3A3"/>
-            </w:tcBorders>
-            <w:tcMar>
-              <w:top w:w="80" w:type="dxa"/>
-              <w:left w:w="80" w:type="dxa"/>
-              <w:bottom w:w="80" w:type="dxa"/>
-              <w:right w:w="80" w:type="dxa"/>
-            </w:tcMar>
-            <w:hideMark/>
-          </w:tcPr>
-          <w:p>
-            <w:pPr>
-              <w:pStyle w:val="Titre2"/>
-              <w:spacing w:before="0"/>
-              <w:rPr>
-                <w:rFonts w:ascii="Calibri" w:hAnsi="Calibri" w:cs="Calibri"/>
-                <w:color w:val="2E75B5"/>
-                <w:sz w:val="24"/>
-                <w:szCs w:val="24"/>
-              </w:rPr>
-            </w:pPr>
-            <w:r>
-              <w:rPr>
-                <w:rFonts w:ascii="Calibri" w:hAnsi="Calibri" w:cs="Calibri"/>
-                <w:color w:val="2E75B5"/>
-                <w:sz w:val="24"/>
-                <w:szCs w:val="24"/>
-              </w:rPr>
-              <w:t>…</w:t>
-            </w:r>
-          </w:p>
-        </w:tc>
-        <w:tc>
-          <w:tcPr>
-            <w:tcW w:w="729" w:type="dxa"/>
-            <w:tcBorders>
-              <w:top w:val="single" w:sz="8" w:space="0" w:color="A3A3A3"/>
-              <w:left w:val="single" w:sz="8" w:space="0" w:color="A3A3A3"/>
-              <w:bottom w:val="single" w:sz="8" w:space="0" w:color="A3A3A3"/>
-              <w:right w:val="single" w:sz="8" w:space="0" w:color="A3A3A3"/>
-            </w:tcBorders>
-            <w:tcMar>
-              <w:top w:w="80" w:type="dxa"/>
-              <w:left w:w="80" w:type="dxa"/>
-              <w:bottom w:w="80" w:type="dxa"/>
-              <w:right w:w="80" w:type="dxa"/>
-            </w:tcMar>
-            <w:hideMark/>
-          </w:tcPr>
-          <w:p>
-            <w:pPr>
-              <w:pStyle w:val="Titre2"/>
-              <w:spacing w:before="0"/>
-              <w:rPr>
-                <w:rFonts w:ascii="Calibri" w:hAnsi="Calibri" w:cs="Calibri"/>
-                <w:color w:val="2E75B5"/>
-                <w:sz w:val="24"/>
-                <w:szCs w:val="24"/>
-              </w:rPr>
-            </w:pPr>
-            <w:proofErr w:type="spellStart"/>
-            <w:r>
-              <w:rPr>
-                <w:rFonts w:ascii="Calibri" w:hAnsi="Calibri" w:cs="Calibri"/>
-                <w:color w:val="2E75B5"/>
-                <w:sz w:val="24"/>
-                <w:szCs w:val="24"/>
-              </w:rPr>
-              <w:t>Vacc</w:t>
-            </w:r>
-            <w:proofErr w:type="spellEnd"/>
-          </w:p>
-        </w:tc>
-      </w:tr>
-      <w:tr>
-        <w:tc>
-          <w:tcPr>
-            <w:tcW w:w="1709" w:type="dxa"/>
-            <w:tcBorders>
-              <w:top w:val="single" w:sz="8" w:space="0" w:color="A3A3A3"/>
-              <w:left w:val="single" w:sz="8" w:space="0" w:color="A3A3A3"/>
-              <w:bottom w:val="single" w:sz="8" w:space="0" w:color="A3A3A3"/>
-              <w:right w:val="single" w:sz="8" w:space="0" w:color="A3A3A3"/>
-            </w:tcBorders>
-            <w:tcMar>
-              <w:top w:w="80" w:type="dxa"/>
-              <w:left w:w="80" w:type="dxa"/>
-              <w:bottom w:w="80" w:type="dxa"/>
-              <w:right w:w="80" w:type="dxa"/>
-            </w:tcMar>
-            <w:hideMark/>
-          </w:tcPr>
-          <w:p>
-            <w:pPr>
-              <w:pStyle w:val="Titre2"/>
-              <w:spacing w:before="0"/>
-              <w:rPr>
-                <w:rFonts w:ascii="Calibri" w:hAnsi="Calibri" w:cs="Calibri"/>
-                <w:color w:val="2E75B5"/>
-                <w:sz w:val="24"/>
-                <w:szCs w:val="24"/>
-              </w:rPr>
-            </w:pPr>
-            <w:r>
-              <w:rPr>
-                <w:rFonts w:ascii="Calibri" w:hAnsi="Calibri" w:cs="Calibri"/>
-                <w:color w:val="2E75B5"/>
-                <w:sz w:val="24"/>
-                <w:szCs w:val="24"/>
-              </w:rPr>
-              <w:t>Mouvement</w:t>
-            </w:r>
-          </w:p>
-        </w:tc>
-        <w:tc>
-          <w:tcPr>
-            <w:tcW w:w="960" w:type="dxa"/>
-            <w:tcBorders>
-              <w:top w:val="single" w:sz="8" w:space="0" w:color="A3A3A3"/>
-              <w:left w:val="single" w:sz="8" w:space="0" w:color="A3A3A3"/>
-              <w:bottom w:val="single" w:sz="8" w:space="0" w:color="A3A3A3"/>
-              <w:right w:val="single" w:sz="8" w:space="0" w:color="A3A3A3"/>
-            </w:tcBorders>
-            <w:tcMar>
-              <w:top w:w="80" w:type="dxa"/>
-              <w:left w:w="80" w:type="dxa"/>
-              <w:bottom w:w="80" w:type="dxa"/>
-              <w:right w:w="80" w:type="dxa"/>
-            </w:tcMar>
-            <w:hideMark/>
-          </w:tcPr>
-          <w:p>
-            <w:pPr>
-              <w:pStyle w:val="Titre2"/>
-              <w:spacing w:before="0"/>
-              <w:rPr>
-                <w:rFonts w:ascii="Calibri" w:hAnsi="Calibri" w:cs="Calibri"/>
-                <w:color w:val="2E75B5"/>
-                <w:sz w:val="24"/>
-                <w:szCs w:val="24"/>
-              </w:rPr>
-            </w:pPr>
-            <w:r>
-              <w:rPr>
-                <w:rFonts w:ascii="Calibri" w:hAnsi="Calibri" w:cs="Calibri"/>
-                <w:color w:val="2E75B5"/>
-                <w:sz w:val="24"/>
-                <w:szCs w:val="24"/>
-              </w:rPr>
-              <w:t>…</w:t>
-            </w:r>
-          </w:p>
-        </w:tc>
-        <w:tc>
-          <w:tcPr>
-            <w:tcW w:w="960" w:type="dxa"/>
-            <w:tcBorders>
-              <w:top w:val="single" w:sz="8" w:space="0" w:color="A3A3A3"/>
-              <w:left w:val="single" w:sz="8" w:space="0" w:color="A3A3A3"/>
-              <w:bottom w:val="single" w:sz="8" w:space="0" w:color="A3A3A3"/>
-              <w:right w:val="single" w:sz="8" w:space="0" w:color="A3A3A3"/>
-            </w:tcBorders>
-            <w:tcMar>
-              <w:top w:w="80" w:type="dxa"/>
-              <w:left w:w="80" w:type="dxa"/>
-              <w:bottom w:w="80" w:type="dxa"/>
-              <w:right w:w="80" w:type="dxa"/>
-            </w:tcMar>
-            <w:hideMark/>
-          </w:tcPr>
-          <w:p>
-            <w:pPr>
-              <w:pStyle w:val="Titre2"/>
-              <w:spacing w:before="0"/>
-              <w:rPr>
-                <w:rFonts w:ascii="Calibri" w:hAnsi="Calibri" w:cs="Calibri"/>
-                <w:color w:val="2E75B5"/>
-                <w:sz w:val="24"/>
-                <w:szCs w:val="24"/>
-              </w:rPr>
-            </w:pPr>
-            <w:r>
-              <w:rPr>
-                <w:rFonts w:ascii="Calibri" w:hAnsi="Calibri" w:cs="Calibri"/>
-                <w:color w:val="2E75B5"/>
-                <w:sz w:val="24"/>
-                <w:szCs w:val="24"/>
-              </w:rPr>
-              <w:t>…</w:t>
-            </w:r>
-          </w:p>
-        </w:tc>
-        <w:tc>
-          <w:tcPr>
-            <w:tcW w:w="960" w:type="dxa"/>
-            <w:tcBorders>
-              <w:top w:val="single" w:sz="8" w:space="0" w:color="A3A3A3"/>
-              <w:left w:val="single" w:sz="8" w:space="0" w:color="A3A3A3"/>
-              <w:bottom w:val="single" w:sz="8" w:space="0" w:color="A3A3A3"/>
-              <w:right w:val="single" w:sz="8" w:space="0" w:color="A3A3A3"/>
-            </w:tcBorders>
-            <w:tcMar>
-              <w:top w:w="80" w:type="dxa"/>
-              <w:left w:w="80" w:type="dxa"/>
-              <w:bottom w:w="80" w:type="dxa"/>
-              <w:right w:w="80" w:type="dxa"/>
-            </w:tcMar>
-            <w:hideMark/>
-          </w:tcPr>
-          <w:p>
-            <w:pPr>
-              <w:pStyle w:val="Titre2"/>
-              <w:spacing w:before="0"/>
-              <w:rPr>
-                <w:rFonts w:ascii="Calibri" w:hAnsi="Calibri" w:cs="Calibri"/>
-                <w:color w:val="2E75B5"/>
-                <w:sz w:val="24"/>
-                <w:szCs w:val="24"/>
-              </w:rPr>
-            </w:pPr>
-            <w:r>
-              <w:rPr>
-                <w:rFonts w:ascii="Calibri" w:hAnsi="Calibri" w:cs="Calibri"/>
-                <w:color w:val="2E75B5"/>
-                <w:sz w:val="24"/>
-                <w:szCs w:val="24"/>
-              </w:rPr>
-              <w:t>…</w:t>
-            </w:r>
-          </w:p>
-        </w:tc>
-        <w:tc>
-          <w:tcPr>
-            <w:tcW w:w="960" w:type="dxa"/>
-            <w:tcBorders>
-              <w:top w:val="single" w:sz="8" w:space="0" w:color="A3A3A3"/>
-              <w:left w:val="single" w:sz="8" w:space="0" w:color="A3A3A3"/>
-              <w:bottom w:val="single" w:sz="8" w:space="0" w:color="A3A3A3"/>
-              <w:right w:val="single" w:sz="8" w:space="0" w:color="A3A3A3"/>
-            </w:tcBorders>
-            <w:tcMar>
-              <w:top w:w="80" w:type="dxa"/>
-              <w:left w:w="80" w:type="dxa"/>
-              <w:bottom w:w="80" w:type="dxa"/>
-              <w:right w:w="80" w:type="dxa"/>
-            </w:tcMar>
-            <w:hideMark/>
-          </w:tcPr>
-          <w:p>
-            <w:pPr>
-              <w:pStyle w:val="Titre2"/>
-              <w:spacing w:before="0"/>
-              <w:rPr>
-                <w:rFonts w:ascii="Calibri" w:hAnsi="Calibri" w:cs="Calibri"/>
-                <w:color w:val="2E75B5"/>
-                <w:sz w:val="24"/>
-                <w:szCs w:val="24"/>
-              </w:rPr>
-            </w:pPr>
-            <w:r>
-              <w:rPr>
-                <w:rFonts w:ascii="Calibri" w:hAnsi="Calibri" w:cs="Calibri"/>
-                <w:color w:val="2E75B5"/>
-                <w:sz w:val="24"/>
-                <w:szCs w:val="24"/>
-              </w:rPr>
-              <w:t>…</w:t>
-            </w:r>
-          </w:p>
-        </w:tc>
-        <w:tc>
-          <w:tcPr>
-            <w:tcW w:w="960" w:type="dxa"/>
-            <w:tcBorders>
-              <w:top w:val="single" w:sz="8" w:space="0" w:color="A3A3A3"/>
-              <w:left w:val="single" w:sz="8" w:space="0" w:color="A3A3A3"/>
-              <w:bottom w:val="single" w:sz="8" w:space="0" w:color="A3A3A3"/>
-              <w:right w:val="single" w:sz="8" w:space="0" w:color="A3A3A3"/>
-            </w:tcBorders>
-            <w:tcMar>
-              <w:top w:w="80" w:type="dxa"/>
-              <w:left w:w="80" w:type="dxa"/>
-              <w:bottom w:w="80" w:type="dxa"/>
-              <w:right w:w="80" w:type="dxa"/>
-            </w:tcMar>
-            <w:hideMark/>
-          </w:tcPr>
-          <w:p>
-            <w:pPr>
-              <w:pStyle w:val="Titre2"/>
-              <w:spacing w:before="0"/>
-              <w:rPr>
-                <w:rFonts w:ascii="Calibri" w:hAnsi="Calibri" w:cs="Calibri"/>
-                <w:color w:val="2E75B5"/>
-                <w:sz w:val="24"/>
-                <w:szCs w:val="24"/>
-              </w:rPr>
-            </w:pPr>
-            <w:r>
-              <w:rPr>
-                <w:rFonts w:ascii="Calibri" w:hAnsi="Calibri" w:cs="Calibri"/>
-                <w:color w:val="2E75B5"/>
-                <w:sz w:val="24"/>
-                <w:szCs w:val="24"/>
-              </w:rPr>
-              <w:t>…</w:t>
-            </w:r>
-          </w:p>
-        </w:tc>
-        <w:tc>
-          <w:tcPr>
-            <w:tcW w:w="720" w:type="dxa"/>
-            <w:tcBorders>
-              <w:top w:val="single" w:sz="8" w:space="0" w:color="A3A3A3"/>
-              <w:left w:val="single" w:sz="8" w:space="0" w:color="A3A3A3"/>
-              <w:bottom w:val="single" w:sz="8" w:space="0" w:color="A3A3A3"/>
-              <w:right w:val="single" w:sz="8" w:space="0" w:color="A3A3A3"/>
-            </w:tcBorders>
-            <w:tcMar>
-              <w:top w:w="80" w:type="dxa"/>
-              <w:left w:w="80" w:type="dxa"/>
-              <w:bottom w:w="80" w:type="dxa"/>
-              <w:right w:w="80" w:type="dxa"/>
-            </w:tcMar>
-            <w:hideMark/>
-          </w:tcPr>
-          <w:p>
-            <w:pPr>
-              <w:pStyle w:val="Titre2"/>
-              <w:spacing w:before="0"/>
-              <w:rPr>
-                <w:rFonts w:ascii="Calibri" w:hAnsi="Calibri" w:cs="Calibri"/>
-                <w:color w:val="2E75B5"/>
-                <w:sz w:val="24"/>
-                <w:szCs w:val="24"/>
-              </w:rPr>
-            </w:pPr>
-            <w:r>
-              <w:rPr>
-                <w:rFonts w:ascii="Calibri" w:hAnsi="Calibri" w:cs="Calibri"/>
-                <w:color w:val="2E75B5"/>
-                <w:sz w:val="24"/>
-                <w:szCs w:val="24"/>
-              </w:rPr>
-              <w:t>…</w:t>
-            </w:r>
-          </w:p>
-        </w:tc>
-      </w:tr>
-    </w:tbl>
-    <w:p>
-      <w:pPr>
-        <w:pStyle w:val="NormalWeb"/>
-        <w:spacing w:before="0" w:beforeAutospacing="0" w:after="0" w:afterAutospacing="0"/>
-        <w:rPr>
-          <w:rFonts w:ascii="Calibri" w:hAnsi="Calibri" w:cs="Calibri"/>
-        </w:rPr>
-      </w:pPr>
-      <w:r>
-        <w:rPr>
-          <w:rFonts w:ascii="Calibri" w:hAnsi="Calibri" w:cs="Calibri"/>
-        </w:rPr>
-        <w:t> </w:t>
-      </w:r>
-    </w:p>
-    <w:p>
-      <w:pPr>
-        <w:pStyle w:val="Titre2"/>
-        <w:spacing w:before="0"/>
-        <w:rPr>
-          <w:rFonts w:ascii="Calibri" w:hAnsi="Calibri" w:cs="Calibri"/>
-          <w:color w:val="2E75B5"/>
-          <w:sz w:val="24"/>
-          <w:szCs w:val="24"/>
-        </w:rPr>
-      </w:pPr>
-      <w:r>
-        <w:rPr>
-          <w:rFonts w:ascii="Calibri" w:hAnsi="Calibri" w:cs="Calibri"/>
-          <w:color w:val="2E75B5"/>
-          <w:sz w:val="24"/>
-          <w:szCs w:val="24"/>
-        </w:rPr>
-        <w:t xml:space="preserve">Un des fichiers va servir de training set pour </w:t>
-      </w:r>
-      <w:r>
-        <w:rPr>
-          <w:rFonts w:ascii="Calibri" w:hAnsi="Calibri" w:cs="Calibri"/>
-          <w:color w:val="2E75B5"/>
-          <w:sz w:val="24"/>
-          <w:szCs w:val="24"/>
-        </w:rPr>
-        <w:t xml:space="preserve">l’apprentissage. Il permettra de </w:t>
-      </w:r>
-      <w:r>
-        <w:rPr>
-          <w:rFonts w:ascii="Calibri" w:hAnsi="Calibri" w:cs="Calibri"/>
-          <w:color w:val="2E75B5"/>
-          <w:sz w:val="24"/>
-          <w:szCs w:val="24"/>
-        </w:rPr>
-        <w:t>trouver des patterns selon le mouvement.</w:t>
-      </w:r>
-    </w:p>
-    <w:p>
-      <w:pPr>
-        <w:pStyle w:val="NormalWeb"/>
-        <w:spacing w:before="0" w:beforeAutospacing="0" w:after="0" w:afterAutospacing="0"/>
-        <w:rPr>
-          <w:rFonts w:ascii="Calibri" w:hAnsi="Calibri" w:cs="Calibri"/>
-          <w:sz w:val="22"/>
-          <w:szCs w:val="22"/>
-        </w:rPr>
-      </w:pPr>
-      <w:r>
-        <w:rPr>
-          <w:rFonts w:ascii="Calibri" w:hAnsi="Calibri" w:cs="Calibri"/>
-          <w:sz w:val="22"/>
-          <w:szCs w:val="22"/>
-        </w:rPr>
-        <w:t> </w:t>
-      </w:r>
-    </w:p>
-    <w:p>
-      <w:pPr>
-        <w:pStyle w:val="NormalWeb"/>
-        <w:spacing w:before="0" w:beforeAutospacing="0" w:after="0" w:afterAutospacing="0"/>
-        <w:rPr>
-          <w:rFonts w:ascii="Calibri" w:hAnsi="Calibri" w:cs="Calibri"/>
-          <w:sz w:val="20"/>
-          <w:szCs w:val="20"/>
-          <w:lang w:val="en-GB"/>
-        </w:rPr>
-      </w:pPr>
-      <w:r>
-        <w:rPr>
-          <w:rFonts w:ascii="Calibri" w:hAnsi="Calibri" w:cs="Calibri"/>
-          <w:sz w:val="22"/>
-          <w:szCs w:val="22"/>
-        </w:rPr>
-        <w:t>  </w:t>
-      </w:r>
-      <w:r>
-        <w:rPr>
-          <w:rFonts w:ascii="Calibri" w:hAnsi="Calibri" w:cs="Calibri"/>
-          <w:sz w:val="20"/>
-          <w:szCs w:val="20"/>
-          <w:lang w:val="en-GB"/>
-        </w:rPr>
-        <w:t xml:space="preserve">Bleu </w:t>
-      </w:r>
-      <w:proofErr w:type="spellStart"/>
-      <w:r>
-        <w:rPr>
-          <w:rFonts w:ascii="Calibri" w:hAnsi="Calibri" w:cs="Calibri"/>
-          <w:sz w:val="20"/>
-          <w:szCs w:val="20"/>
-          <w:lang w:val="en-GB"/>
-        </w:rPr>
-        <w:t>foncé</w:t>
-      </w:r>
-      <w:proofErr w:type="spellEnd"/>
-      <w:r>
-        <w:rPr>
-          <w:rFonts w:ascii="Calibri" w:hAnsi="Calibri" w:cs="Calibri"/>
-          <w:sz w:val="20"/>
-          <w:szCs w:val="20"/>
-          <w:lang w:val="en-GB"/>
-        </w:rPr>
-        <w:t xml:space="preserve">: downstairs-Orange : upstairs-Gris : jogging-Jaune : sitting-Bleu </w:t>
-      </w:r>
-      <w:proofErr w:type="spellStart"/>
-      <w:r>
-        <w:rPr>
-          <w:rFonts w:ascii="Calibri" w:hAnsi="Calibri" w:cs="Calibri"/>
-          <w:sz w:val="20"/>
-          <w:szCs w:val="20"/>
-          <w:lang w:val="en-GB"/>
-        </w:rPr>
-        <w:t>clair</w:t>
-      </w:r>
-      <w:proofErr w:type="spellEnd"/>
-      <w:r>
-        <w:rPr>
-          <w:rFonts w:ascii="Calibri" w:hAnsi="Calibri" w:cs="Calibri"/>
-          <w:sz w:val="20"/>
-          <w:szCs w:val="20"/>
-          <w:lang w:val="en-GB"/>
-        </w:rPr>
-        <w:t xml:space="preserve"> : standing up -Vert : walking</w:t>
-      </w:r>
-    </w:p>
-    <w:p>
-      <w:pPr>
-        <w:pStyle w:val="NormalWeb"/>
-        <w:spacing w:before="0" w:beforeAutospacing="0" w:after="0" w:afterAutospacing="0"/>
-        <w:rPr>
-          <w:rFonts w:ascii="Calibri" w:hAnsi="Calibri" w:cs="Calibri"/>
-          <w:sz w:val="20"/>
-          <w:szCs w:val="20"/>
-          <w:lang w:val="en-GB"/>
-        </w:rPr>
-      </w:pPr>
-    </w:p>
-    <w:p>
-      <w:pPr>
-        <w:rPr>
-          <w:rFonts w:ascii="Calibri" w:hAnsi="Calibri" w:cs="Calibri"/>
-        </w:rPr>
-      </w:pPr>
-      <w:r>
-        <w:rPr>
-          <w:noProof/>
-          <w:color w:val="2E75B5"/>
-          <w:sz w:val="28"/>
-          <w:szCs w:val="28"/>
-        </w:rPr>
-        <w:drawing>
-          <wp:inline distT="0" distB="0" distL="0" distR="0" wp14:anchorId="40E887D6" wp14:editId="716174C2">
-            <wp:extent cx="5760720" cy="1912620"/>
-            <wp:effectExtent l="0" t="0" r="0" b="0"/>
-            <wp:docPr id="8" name="Image 8"/>
-            <wp:cNvGraphicFramePr>
-              <a:graphicFrameLocks xmlns:a="http://schemas.openxmlformats.org/drawingml/2006/main" noChangeAspect="1"/>
-            </wp:cNvGraphicFramePr>
-            <a:graphic xmlns:a="http://schemas.openxmlformats.org/drawingml/2006/main">
-              <a:graphicData uri="http://schemas.openxmlformats.org/drawingml/2006/picture">
-                <pic:pic xmlns:pic="http://schemas.openxmlformats.org/drawingml/2006/picture">
-                  <pic:nvPicPr>
-                    <pic:cNvPr id="0" name="Picture 10"/>
-                    <pic:cNvPicPr>
-                      <a:picLocks noChangeAspect="1" noChangeArrowheads="1"/>
-                    </pic:cNvPicPr>
-                  </pic:nvPicPr>
-                  <pic:blipFill>
-                    <a:blip r:embed="rId13" cstate="print">
-                      <a:extLst>
-                        <a:ext uri="{28A0092B-C50C-407E-A947-70E740481C1C}">
-                          <a14:useLocalDpi xmlns:a14="http://schemas.microsoft.com/office/drawing/2010/main" val="0"/>
-                        </a:ext>
-                      </a:extLst>
-                    </a:blip>
-                    <a:srcRect/>
-                    <a:stretch>
-                      <a:fillRect/>
-                    </a:stretch>
-                  </pic:blipFill>
-                  <pic:spPr bwMode="auto">
-                    <a:xfrm>
-                      <a:off x="0" y="0"/>
-                      <a:ext cx="5760720" cy="1912620"/>
-                    </a:xfrm>
-                    <a:prstGeom prst="rect">
-                      <a:avLst/>
-                    </a:prstGeom>
-                    <a:noFill/>
-                    <a:ln>
-                      <a:noFill/>
-                    </a:ln>
-                  </pic:spPr>
-                </pic:pic>
-              </a:graphicData>
-            </a:graphic>
-          </wp:inline>
-        </w:drawing>
-      </w:r>
-    </w:p>
-    <w:p>
-      <w:pPr>
-        <w:pStyle w:val="Titre2"/>
-        <w:spacing w:before="0"/>
-        <w:rPr>
-          <w:rFonts w:ascii="Calibri" w:hAnsi="Calibri" w:cs="Calibri"/>
-          <w:color w:val="2E75B5"/>
-          <w:sz w:val="24"/>
-          <w:szCs w:val="24"/>
-        </w:rPr>
-      </w:pPr>
-      <w:r>
-        <w:rPr>
-          <w:rFonts w:ascii="Calibri" w:hAnsi="Calibri" w:cs="Calibri"/>
-          <w:color w:val="2E75B5"/>
-          <w:sz w:val="24"/>
-          <w:szCs w:val="24"/>
-        </w:rPr>
-        <w:t>L'autre fichier sera le test set pour tester les patterns sur base de données jamais utilisées.</w:t>
-      </w:r>
-    </w:p>
-    <w:p>
-      <w:pPr>
-        <w:pStyle w:val="NormalWeb"/>
-        <w:spacing w:before="0" w:beforeAutospacing="0" w:after="0" w:afterAutospacing="0"/>
-        <w:rPr>
-          <w:rFonts w:ascii="Calibri" w:hAnsi="Calibri" w:cs="Calibri"/>
-        </w:rPr>
-      </w:pPr>
-      <w:r>
-        <w:rPr>
-          <w:rFonts w:ascii="Calibri" w:hAnsi="Calibri" w:cs="Calibri"/>
-        </w:rPr>
-        <w:t> </w:t>
-      </w:r>
-    </w:p>
-    <w:p>
-      <w:pPr>
-        <w:pStyle w:val="NormalWeb"/>
-        <w:spacing w:before="0" w:beforeAutospacing="0" w:after="0" w:afterAutospacing="0"/>
-        <w:rPr>
-          <w:rFonts w:ascii="Calibri" w:hAnsi="Calibri" w:cs="Calibri"/>
-        </w:rPr>
-      </w:pPr>
-      <w:r>
-        <w:rPr>
-          <w:rFonts w:ascii="Calibri" w:hAnsi="Calibri" w:cs="Calibri"/>
-        </w:rPr>
-        <w:t> </w:t>
-      </w:r>
-    </w:p>
-    <w:p>
-      <w:pPr>
-        <w:rPr>
-          <w:rFonts w:ascii="Calibri" w:eastAsia="Times New Roman" w:hAnsi="Calibri" w:cs="Calibri"/>
-          <w:sz w:val="24"/>
-          <w:szCs w:val="24"/>
-          <w:lang w:eastAsia="fr-BE"/>
-        </w:rPr>
-      </w:pPr>
-      <w:r>
-        <w:rPr>
-          <w:rFonts w:ascii="Calibri" w:hAnsi="Calibri" w:cs="Calibri"/>
-        </w:rPr>
-        <w:br w:type="page"/>
-      </w:r>
-    </w:p>
-    <w:p>
-      <w:pPr>
-        <w:pStyle w:val="NormalWeb"/>
-        <w:spacing w:before="0" w:beforeAutospacing="0" w:after="0" w:afterAutospacing="0"/>
-        <w:rPr>
-          <w:rFonts w:ascii="Calibri" w:hAnsi="Calibri" w:cs="Calibri"/>
-        </w:rPr>
-      </w:pPr>
-    </w:p>
-    <w:p>
-      <w:pPr>
-        <w:pStyle w:val="NormalWeb"/>
-        <w:spacing w:before="0" w:beforeAutospacing="0" w:after="0" w:afterAutospacing="0"/>
-        <w:rPr>
-          <w:rFonts w:ascii="Calibri" w:hAnsi="Calibri" w:cs="Calibri"/>
-          <w:color w:val="C80051"/>
-          <w:sz w:val="32"/>
-          <w:szCs w:val="32"/>
-        </w:rPr>
-      </w:pPr>
-      <w:r>
-        <w:rPr>
-          <w:rFonts w:ascii="Calibri" w:hAnsi="Calibri" w:cs="Calibri"/>
-          <w:b/>
-          <w:bCs/>
-          <w:color w:val="C80051"/>
-          <w:sz w:val="32"/>
-          <w:szCs w:val="32"/>
-        </w:rPr>
-        <w:t>Point théorie !!!</w:t>
-      </w:r>
-    </w:p>
-    <w:p>
-      <w:pPr>
-        <w:pStyle w:val="NormalWeb"/>
-        <w:spacing w:before="0" w:beforeAutospacing="0" w:after="0" w:afterAutospacing="0"/>
-        <w:rPr>
-          <w:rFonts w:ascii="Calibri" w:hAnsi="Calibri" w:cs="Calibri"/>
-          <w:sz w:val="22"/>
-          <w:szCs w:val="22"/>
-        </w:rPr>
-      </w:pPr>
-      <w:r>
-        <w:rPr>
-          <w:rFonts w:ascii="Calibri" w:hAnsi="Calibri" w:cs="Calibri"/>
-          <w:sz w:val="22"/>
-          <w:szCs w:val="22"/>
-        </w:rPr>
-        <w:t> </w:t>
-      </w:r>
-    </w:p>
-    <w:p>
-      <w:pPr>
-        <w:pStyle w:val="NormalWeb"/>
-        <w:spacing w:before="0" w:beforeAutospacing="0" w:after="0" w:afterAutospacing="0"/>
-        <w:rPr>
-          <w:rFonts w:ascii="Calibri" w:hAnsi="Calibri" w:cs="Calibri"/>
-          <w:sz w:val="22"/>
-          <w:szCs w:val="22"/>
-        </w:rPr>
-      </w:pPr>
-      <w:r>
-        <w:rPr>
-          <w:rFonts w:ascii="Calibri" w:hAnsi="Calibri" w:cs="Calibri"/>
-          <w:sz w:val="22"/>
-          <w:szCs w:val="22"/>
-        </w:rPr>
-        <w:t> </w:t>
-      </w:r>
-    </w:p>
-    <w:p>
-      <w:pPr>
-        <w:rPr>
-          <w:rFonts w:ascii="Calibri" w:hAnsi="Calibri" w:cs="Calibri"/>
-        </w:rPr>
-      </w:pPr>
-      <w:r>
-        <w:rPr>
-          <w:noProof/>
-          <w:color w:val="2E75B5"/>
-          <w:sz w:val="28"/>
-          <w:szCs w:val="28"/>
-        </w:rPr>
-        <w:drawing>
-          <wp:inline distT="0" distB="0" distL="0" distR="0" wp14:anchorId="33AFE0DA" wp14:editId="10C60A4C">
-            <wp:extent cx="2199640" cy="2438400"/>
-            <wp:effectExtent l="0" t="0" r="0" b="0"/>
-            <wp:docPr id="7" name="Image 7"/>
-            <wp:cNvGraphicFramePr>
-              <a:graphicFrameLocks xmlns:a="http://schemas.openxmlformats.org/drawingml/2006/main" noChangeAspect="1"/>
-            </wp:cNvGraphicFramePr>
-            <a:graphic xmlns:a="http://schemas.openxmlformats.org/drawingml/2006/main">
-              <a:graphicData uri="http://schemas.openxmlformats.org/drawingml/2006/picture">
-                <pic:pic xmlns:pic="http://schemas.openxmlformats.org/drawingml/2006/picture">
-                  <pic:nvPicPr>
-                    <pic:cNvPr id="0" name="Picture 11"/>
-                    <pic:cNvPicPr>
-                      <a:picLocks noChangeAspect="1" noChangeArrowheads="1"/>
-                    </pic:cNvPicPr>
-                  </pic:nvPicPr>
-                  <pic:blipFill>
-                    <a:blip r:embed="rId14">
-                      <a:extLst>
-                        <a:ext uri="{28A0092B-C50C-407E-A947-70E740481C1C}">
-                          <a14:useLocalDpi xmlns:a14="http://schemas.microsoft.com/office/drawing/2010/main" val="0"/>
-                        </a:ext>
-                      </a:extLst>
-                    </a:blip>
-                    <a:srcRect/>
-                    <a:stretch>
-                      <a:fillRect/>
-                    </a:stretch>
-                  </pic:blipFill>
-                  <pic:spPr bwMode="auto">
-                    <a:xfrm>
-                      <a:off x="0" y="0"/>
-                      <a:ext cx="2199640" cy="2438400"/>
-                    </a:xfrm>
-                    <a:prstGeom prst="rect">
-                      <a:avLst/>
-                    </a:prstGeom>
-                    <a:noFill/>
-                    <a:ln>
-                      <a:noFill/>
-                    </a:ln>
-                  </pic:spPr>
-                </pic:pic>
-              </a:graphicData>
-            </a:graphic>
-          </wp:inline>
-        </w:drawing>
-      </w:r>
-    </w:p>
-    <w:p>
-      <w:pPr>
-        <w:pStyle w:val="NormalWeb"/>
-        <w:spacing w:before="0" w:beforeAutospacing="0" w:after="0" w:afterAutospacing="0"/>
-        <w:rPr>
-          <w:rFonts w:ascii="Calibri" w:hAnsi="Calibri" w:cs="Calibri"/>
-          <w:sz w:val="22"/>
-          <w:szCs w:val="22"/>
-        </w:rPr>
-      </w:pPr>
-      <w:r>
-        <w:rPr>
-          <w:rFonts w:ascii="Calibri" w:hAnsi="Calibri" w:cs="Calibri"/>
-          <w:sz w:val="22"/>
-          <w:szCs w:val="22"/>
-        </w:rPr>
-        <w:t> </w:t>
-      </w:r>
-    </w:p>
-    <w:p>
-      <w:pPr>
-        <w:rPr>
-          <w:rFonts w:ascii="Calibri" w:hAnsi="Calibri" w:cs="Calibri"/>
-        </w:rPr>
-      </w:pPr>
-      <w:r>
-        <w:rPr>
-          <w:noProof/>
-          <w:color w:val="2E75B5"/>
-          <w:sz w:val="28"/>
-          <w:szCs w:val="28"/>
-        </w:rPr>
-        <w:drawing>
-          <wp:inline distT="0" distB="0" distL="0" distR="0" wp14:anchorId="7D51E94D" wp14:editId="134C5439">
-            <wp:extent cx="5760720" cy="2336165"/>
-            <wp:effectExtent l="0" t="0" r="0" b="6985"/>
-            <wp:docPr id="6" name="Image 6"/>
-            <wp:cNvGraphicFramePr>
-              <a:graphicFrameLocks xmlns:a="http://schemas.openxmlformats.org/drawingml/2006/main" noChangeAspect="1"/>
-            </wp:cNvGraphicFramePr>
-            <a:graphic xmlns:a="http://schemas.openxmlformats.org/drawingml/2006/main">
-              <a:graphicData uri="http://schemas.openxmlformats.org/drawingml/2006/picture">
-                <pic:pic xmlns:pic="http://schemas.openxmlformats.org/drawingml/2006/picture">
-                  <pic:nvPicPr>
-                    <pic:cNvPr id="0" name="Picture 12"/>
-                    <pic:cNvPicPr>
-                      <a:picLocks noChangeAspect="1" noChangeArrowheads="1"/>
-                    </pic:cNvPicPr>
-                  </pic:nvPicPr>
-                  <pic:blipFill>
-                    <a:blip r:embed="rId15">
-                      <a:extLst>
-                        <a:ext uri="{28A0092B-C50C-407E-A947-70E740481C1C}">
-                          <a14:useLocalDpi xmlns:a14="http://schemas.microsoft.com/office/drawing/2010/main" val="0"/>
-                        </a:ext>
-                      </a:extLst>
-                    </a:blip>
-                    <a:srcRect/>
-                    <a:stretch>
-                      <a:fillRect/>
-                    </a:stretch>
-                  </pic:blipFill>
-                  <pic:spPr bwMode="auto">
-                    <a:xfrm>
-                      <a:off x="0" y="0"/>
-                      <a:ext cx="5760720" cy="2336165"/>
-                    </a:xfrm>
-                    <a:prstGeom prst="rect">
-                      <a:avLst/>
-                    </a:prstGeom>
-                    <a:noFill/>
-                    <a:ln>
-                      <a:noFill/>
-                    </a:ln>
-                  </pic:spPr>
-                </pic:pic>
-              </a:graphicData>
-            </a:graphic>
-          </wp:inline>
-        </w:drawing>
-      </w:r>
-    </w:p>
-    <w:p>
-      <w:pPr>
-        <w:pStyle w:val="NormalWeb"/>
-        <w:spacing w:before="0" w:beforeAutospacing="0" w:after="0" w:afterAutospacing="0"/>
-      </w:pPr>
-      <w:r>
-        <w:t> </w:t>
-      </w:r>
-    </w:p>
-    <w:p>
-      <w:pPr>
-        <w:pStyle w:val="NormalWeb"/>
-        <w:spacing w:before="0" w:beforeAutospacing="0" w:after="0" w:afterAutospacing="0"/>
-        <w:rPr>
-          <w:rFonts w:asciiTheme="minorHAnsi" w:hAnsiTheme="minorHAnsi" w:cstheme="minorHAnsi"/>
-          <w:color w:val="2E75B5"/>
-        </w:rPr>
-      </w:pPr>
-      <w:r>
-        <w:rPr>
-          <w:rFonts w:asciiTheme="minorHAnsi" w:hAnsiTheme="minorHAnsi" w:cstheme="minorHAnsi"/>
-          <w:color w:val="2E75B5"/>
-        </w:rPr>
-        <w:t>Il est très important de distinguer le fichier à partir duquel les patterns (et/ou les règles) sont générés du fichier sur lequel ces mêmes patterns sont testés. En effet, il est interdit de tester un modèle sur les valeurs qui ont servi à le créer. De même, dans la phase de mise au point du modèle, on peut être amenés à évaluer plusieurs fois le modèle. Ces tests ne peuvent pas non plus se faire tout le temps sur le même fichier test sinon le risque est d’avoir un modèle qui « colle » au train set et au test set mais pas à des données nouvelles (risque d'</w:t>
-      </w:r>
-      <w:proofErr w:type="spellStart"/>
-      <w:r>
-        <w:rPr>
-          <w:rFonts w:asciiTheme="minorHAnsi" w:hAnsiTheme="minorHAnsi" w:cstheme="minorHAnsi"/>
-          <w:color w:val="2E75B5"/>
-        </w:rPr>
-        <w:t>overfitting</w:t>
-      </w:r>
-      <w:proofErr w:type="spellEnd"/>
-      <w:r>
-        <w:rPr>
-          <w:rFonts w:asciiTheme="minorHAnsi" w:hAnsiTheme="minorHAnsi" w:cstheme="minorHAnsi"/>
-          <w:color w:val="2E75B5"/>
-        </w:rPr>
-        <w:t>). C’est pourquoi, dans la pratique, la cross validation est souvent utilisée. Cependant, pour faire simple dans ce projet, nous utiliserons uniquement un train set pour créer nos patterns et un test set pour évaluer notre modélisation.</w:t>
-      </w:r>
-    </w:p>
-    <w:p>
-      <w:pPr>
-        <w:pStyle w:val="NormalWeb"/>
-        <w:spacing w:before="0" w:beforeAutospacing="0" w:after="0" w:afterAutospacing="0"/>
-        <w:rPr>
-          <w:rFonts w:ascii="Calibri" w:hAnsi="Calibri" w:cs="Calibri"/>
-          <w:color w:val="2E75B5"/>
-          <w:sz w:val="28"/>
-          <w:szCs w:val="28"/>
-        </w:rPr>
-      </w:pPr>
-      <w:r>
-        <w:rPr>
-          <w:rFonts w:ascii="Calibri" w:hAnsi="Calibri" w:cs="Calibri"/>
-          <w:color w:val="2E75B5"/>
-          <w:sz w:val="28"/>
-          <w:szCs w:val="28"/>
-        </w:rPr>
-        <w:t> </w:t>
-      </w:r>
-    </w:p>
-    <w:p>
-      <w:pPr>
-        <w:rPr>
-          <w:rFonts w:ascii="Calibri" w:eastAsia="Times New Roman" w:hAnsi="Calibri" w:cs="Calibri"/>
-          <w:color w:val="2E75B5"/>
-          <w:sz w:val="28"/>
-          <w:szCs w:val="28"/>
-          <w:lang w:eastAsia="fr-BE"/>
-        </w:rPr>
-      </w:pPr>
-      <w:r>
-        <w:rPr>
-          <w:rFonts w:ascii="Calibri" w:hAnsi="Calibri" w:cs="Calibri"/>
-          <w:color w:val="2E75B5"/>
-          <w:sz w:val="28"/>
-          <w:szCs w:val="28"/>
-        </w:rPr>
-        <w:br w:type="page"/>
-      </w:r>
-    </w:p>
-    <w:p>
-      <w:pPr>
-        <w:pStyle w:val="NormalWeb"/>
-        <w:spacing w:before="0" w:beforeAutospacing="0" w:after="0" w:afterAutospacing="0"/>
-        <w:rPr>
-          <w:rFonts w:ascii="Calibri" w:hAnsi="Calibri" w:cs="Calibri"/>
-          <w:color w:val="2E75B5"/>
-          <w:sz w:val="28"/>
-          <w:szCs w:val="28"/>
-        </w:rPr>
-      </w:pPr>
-    </w:p>
-    <w:p>
-      <w:pPr>
-        <w:pStyle w:val="Titre1"/>
-        <w:spacing w:before="0"/>
-        <w:rPr>
-          <w:rFonts w:ascii="Calibri" w:hAnsi="Calibri" w:cs="Calibri"/>
-          <w:color w:val="B23B8D"/>
-        </w:rPr>
-      </w:pPr>
-      <w:r>
-        <w:rPr>
-          <w:rFonts w:ascii="Calibri" w:hAnsi="Calibri" w:cs="Calibri"/>
-          <w:color w:val="B23B8D"/>
-        </w:rPr>
-        <w:t>Enoncé phase 1 : créez votre train set et votre test set.</w:t>
-      </w:r>
-    </w:p>
-    <w:p>
-      <w:pPr>
-        <w:pStyle w:val="NormalWeb"/>
-        <w:spacing w:before="0" w:beforeAutospacing="0" w:after="0" w:afterAutospacing="0"/>
-        <w:rPr>
-          <w:rFonts w:ascii="Calibri" w:hAnsi="Calibri" w:cs="Calibri"/>
-          <w:color w:val="2E75B5"/>
-          <w:sz w:val="28"/>
-          <w:szCs w:val="28"/>
-        </w:rPr>
-      </w:pPr>
-      <w:r>
-        <w:rPr>
-          <w:rFonts w:ascii="Calibri" w:hAnsi="Calibri" w:cs="Calibri"/>
-          <w:color w:val="2E75B5"/>
-          <w:sz w:val="28"/>
-          <w:szCs w:val="28"/>
-        </w:rPr>
-        <w:t> </w:t>
-      </w:r>
-    </w:p>
-    <w:p>
-      <w:pPr>
-        <w:pStyle w:val="NormalWeb"/>
-        <w:spacing w:before="0" w:beforeAutospacing="0" w:after="0" w:afterAutospacing="0"/>
-        <w:rPr>
-          <w:rFonts w:ascii="Verdana" w:hAnsi="Verdana" w:cs="Calibri"/>
-          <w:color w:val="2E75B5"/>
-        </w:rPr>
-      </w:pPr>
-      <w:r>
-        <w:rPr>
-          <w:rFonts w:asciiTheme="minorHAnsi" w:hAnsiTheme="minorHAnsi" w:cstheme="minorHAnsi"/>
-          <w:color w:val="2E75B5"/>
-        </w:rPr>
-        <w:t xml:space="preserve">A partir des 360 fichiers csv, vous devez générer deux fichiers : trainSet.csv et testSet.csv. Le premier contiendra 90% des données, l’autre les 10% restant. La structure </w:t>
-      </w:r>
-      <w:r>
-        <w:rPr>
-          <w:rFonts w:asciiTheme="minorHAnsi" w:hAnsiTheme="minorHAnsi" w:cstheme="minorHAnsi"/>
-          <w:color w:val="2E75B5"/>
-        </w:rPr>
-        <w:t xml:space="preserve">(à supposer que l’on puisse parler de structure pour des fichiers csv) </w:t>
-      </w:r>
-      <w:r>
-        <w:rPr>
-          <w:rFonts w:asciiTheme="minorHAnsi" w:hAnsiTheme="minorHAnsi" w:cstheme="minorHAnsi"/>
-          <w:color w:val="2E75B5"/>
-        </w:rPr>
-        <w:t>de ces deux fichiers est la même</w:t>
-      </w:r>
-      <w:r>
-        <w:rPr>
-          <w:rFonts w:asciiTheme="minorHAnsi" w:hAnsiTheme="minorHAnsi" w:cstheme="minorHAnsi"/>
-          <w:color w:val="2E75B5"/>
-        </w:rPr>
-        <w:t xml:space="preserve"> : </w:t>
-      </w:r>
-    </w:p>
-    <w:p>
-      <w:pPr>
-        <w:pStyle w:val="NormalWeb"/>
-        <w:spacing w:before="0" w:beforeAutospacing="0" w:after="0" w:afterAutospacing="0"/>
-        <w:rPr>
-          <w:rFonts w:ascii="Verdana" w:hAnsi="Verdana" w:cs="Calibri"/>
-          <w:color w:val="2E75B5"/>
-        </w:rPr>
-      </w:pPr>
-      <w:r>
-        <w:rPr>
-          <w:rFonts w:ascii="Verdana" w:hAnsi="Verdana" w:cs="Calibri"/>
-          <w:color w:val="2E75B5"/>
-        </w:rPr>
-        <w:t> </w:t>
-      </w:r>
-    </w:p>
-    <w:tbl>
-      <w:tblPr>
-        <w:tblW w:w="0" w:type="auto"/>
-        <w:tblBorders>
-          <w:top w:val="single" w:sz="8" w:space="0" w:color="A3A3A3"/>
-          <w:left w:val="single" w:sz="8" w:space="0" w:color="A3A3A3"/>
-          <w:bottom w:val="single" w:sz="8" w:space="0" w:color="A3A3A3"/>
-          <w:right w:val="single" w:sz="8" w:space="0" w:color="A3A3A3"/>
-        </w:tblBorders>
-        <w:tblCellMar>
-          <w:left w:w="0" w:type="dxa"/>
-          <w:right w:w="0" w:type="dxa"/>
-        </w:tblCellMar>
-        <w:tblLook w:val="04A0" w:firstRow="1" w:lastRow="0" w:firstColumn="1" w:lastColumn="0" w:noHBand="0" w:noVBand="1"/>
-        <w:tblCaption w:val=""/>
-        <w:tblDescription w:val=""/>
-      </w:tblPr>
-      <w:tblGrid>
-        <w:gridCol w:w="1727"/>
-        <w:gridCol w:w="1044"/>
-        <w:gridCol w:w="1007"/>
-        <w:gridCol w:w="960"/>
-        <w:gridCol w:w="960"/>
-        <w:gridCol w:w="960"/>
-        <w:gridCol w:w="756"/>
-      </w:tblGrid>
-      <w:tr>
-        <w:tc>
-          <w:tcPr>
-            <w:tcW w:w="1727" w:type="dxa"/>
-            <w:tcBorders>
-              <w:top w:val="single" w:sz="8" w:space="0" w:color="A3A3A3"/>
-              <w:left w:val="single" w:sz="8" w:space="0" w:color="A3A3A3"/>
-              <w:bottom w:val="single" w:sz="8" w:space="0" w:color="A3A3A3"/>
-              <w:right w:val="single" w:sz="8" w:space="0" w:color="A3A3A3"/>
-            </w:tcBorders>
-            <w:tcMar>
-              <w:top w:w="80" w:type="dxa"/>
-              <w:left w:w="80" w:type="dxa"/>
-              <w:bottom w:w="80" w:type="dxa"/>
-              <w:right w:w="80" w:type="dxa"/>
-            </w:tcMar>
-            <w:hideMark/>
-          </w:tcPr>
-          <w:p>
-            <w:pPr>
-              <w:pStyle w:val="Titre2"/>
-              <w:spacing w:before="0"/>
-              <w:rPr>
-                <w:rFonts w:asciiTheme="minorHAnsi" w:hAnsiTheme="minorHAnsi" w:cstheme="minorHAnsi"/>
-                <w:color w:val="2E75B5"/>
-                <w:sz w:val="24"/>
-                <w:szCs w:val="24"/>
-              </w:rPr>
-            </w:pPr>
-            <w:r>
-              <w:rPr>
-                <w:rFonts w:asciiTheme="minorHAnsi" w:hAnsiTheme="minorHAnsi" w:cstheme="minorHAnsi"/>
-                <w:color w:val="2E75B5"/>
-                <w:sz w:val="24"/>
-                <w:szCs w:val="24"/>
-              </w:rPr>
-              <w:t>Mouvement</w:t>
-            </w:r>
-          </w:p>
-        </w:tc>
-        <w:tc>
-          <w:tcPr>
-            <w:tcW w:w="1044" w:type="dxa"/>
-            <w:tcBorders>
-              <w:top w:val="single" w:sz="8" w:space="0" w:color="A3A3A3"/>
-              <w:left w:val="single" w:sz="8" w:space="0" w:color="A3A3A3"/>
-              <w:bottom w:val="single" w:sz="8" w:space="0" w:color="A3A3A3"/>
-              <w:right w:val="single" w:sz="8" w:space="0" w:color="A3A3A3"/>
-            </w:tcBorders>
-            <w:tcMar>
-              <w:top w:w="80" w:type="dxa"/>
-              <w:left w:w="80" w:type="dxa"/>
-              <w:bottom w:w="80" w:type="dxa"/>
-              <w:right w:w="80" w:type="dxa"/>
-            </w:tcMar>
-            <w:hideMark/>
-          </w:tcPr>
-          <w:p>
-            <w:pPr>
-              <w:pStyle w:val="Titre2"/>
-              <w:spacing w:before="0"/>
-              <w:rPr>
-                <w:rFonts w:asciiTheme="minorHAnsi" w:hAnsiTheme="minorHAnsi" w:cstheme="minorHAnsi"/>
-                <w:color w:val="2E75B5"/>
-                <w:sz w:val="24"/>
-                <w:szCs w:val="24"/>
-              </w:rPr>
-            </w:pPr>
-            <w:r>
-              <w:rPr>
-                <w:rFonts w:asciiTheme="minorHAnsi" w:hAnsiTheme="minorHAnsi" w:cstheme="minorHAnsi"/>
-                <w:color w:val="2E75B5"/>
-                <w:sz w:val="24"/>
-                <w:szCs w:val="24"/>
-              </w:rPr>
-              <w:t>Genre</w:t>
-            </w:r>
-          </w:p>
-        </w:tc>
-        <w:tc>
-          <w:tcPr>
-            <w:tcW w:w="1007" w:type="dxa"/>
-            <w:tcBorders>
-              <w:top w:val="single" w:sz="8" w:space="0" w:color="A3A3A3"/>
-              <w:left w:val="single" w:sz="8" w:space="0" w:color="A3A3A3"/>
-              <w:bottom w:val="single" w:sz="8" w:space="0" w:color="A3A3A3"/>
-              <w:right w:val="single" w:sz="8" w:space="0" w:color="A3A3A3"/>
-            </w:tcBorders>
-            <w:tcMar>
-              <w:top w:w="80" w:type="dxa"/>
-              <w:left w:w="80" w:type="dxa"/>
-              <w:bottom w:w="80" w:type="dxa"/>
-              <w:right w:w="80" w:type="dxa"/>
-            </w:tcMar>
-            <w:hideMark/>
-          </w:tcPr>
-          <w:p>
-            <w:pPr>
-              <w:pStyle w:val="Titre2"/>
-              <w:spacing w:before="0"/>
-              <w:rPr>
-                <w:rFonts w:asciiTheme="minorHAnsi" w:hAnsiTheme="minorHAnsi" w:cstheme="minorHAnsi"/>
-                <w:color w:val="2E75B5"/>
-                <w:sz w:val="24"/>
-                <w:szCs w:val="24"/>
-              </w:rPr>
-            </w:pPr>
-            <w:r>
-              <w:rPr>
-                <w:rFonts w:asciiTheme="minorHAnsi" w:hAnsiTheme="minorHAnsi" w:cstheme="minorHAnsi"/>
-                <w:color w:val="2E75B5"/>
-                <w:sz w:val="24"/>
-                <w:szCs w:val="24"/>
-              </w:rPr>
-              <w:t>Index</w:t>
-            </w:r>
-          </w:p>
-        </w:tc>
-        <w:tc>
-          <w:tcPr>
-            <w:tcW w:w="960" w:type="dxa"/>
-            <w:tcBorders>
-              <w:top w:val="single" w:sz="8" w:space="0" w:color="A3A3A3"/>
-              <w:left w:val="single" w:sz="8" w:space="0" w:color="A3A3A3"/>
-              <w:bottom w:val="single" w:sz="8" w:space="0" w:color="A3A3A3"/>
-              <w:right w:val="single" w:sz="8" w:space="0" w:color="A3A3A3"/>
-            </w:tcBorders>
-            <w:tcMar>
-              <w:top w:w="80" w:type="dxa"/>
-              <w:left w:w="80" w:type="dxa"/>
-              <w:bottom w:w="80" w:type="dxa"/>
-              <w:right w:w="80" w:type="dxa"/>
-            </w:tcMar>
-            <w:hideMark/>
-          </w:tcPr>
-          <w:p>
-            <w:pPr>
-              <w:pStyle w:val="Titre2"/>
-              <w:spacing w:before="0"/>
-              <w:rPr>
-                <w:rFonts w:asciiTheme="minorHAnsi" w:hAnsiTheme="minorHAnsi" w:cstheme="minorHAnsi"/>
-                <w:color w:val="2E75B5"/>
-                <w:sz w:val="24"/>
-                <w:szCs w:val="24"/>
-              </w:rPr>
-            </w:pPr>
-            <w:proofErr w:type="spellStart"/>
-            <w:r>
-              <w:rPr>
-                <w:rFonts w:asciiTheme="minorHAnsi" w:hAnsiTheme="minorHAnsi" w:cstheme="minorHAnsi"/>
-                <w:color w:val="2E75B5"/>
-                <w:sz w:val="24"/>
-                <w:szCs w:val="24"/>
-              </w:rPr>
-              <w:t>Vacc</w:t>
-            </w:r>
-            <w:proofErr w:type="spellEnd"/>
-          </w:p>
-        </w:tc>
-        <w:tc>
-          <w:tcPr>
-            <w:tcW w:w="960" w:type="dxa"/>
-            <w:tcBorders>
-              <w:top w:val="single" w:sz="8" w:space="0" w:color="A3A3A3"/>
-              <w:left w:val="single" w:sz="8" w:space="0" w:color="A3A3A3"/>
-              <w:bottom w:val="single" w:sz="8" w:space="0" w:color="A3A3A3"/>
-              <w:right w:val="single" w:sz="8" w:space="0" w:color="A3A3A3"/>
-            </w:tcBorders>
-            <w:tcMar>
-              <w:top w:w="80" w:type="dxa"/>
-              <w:left w:w="80" w:type="dxa"/>
-              <w:bottom w:w="80" w:type="dxa"/>
-              <w:right w:w="80" w:type="dxa"/>
-            </w:tcMar>
-            <w:hideMark/>
-          </w:tcPr>
-          <w:p>
-            <w:pPr>
-              <w:pStyle w:val="Titre2"/>
-              <w:spacing w:before="0"/>
-              <w:rPr>
-                <w:rFonts w:asciiTheme="minorHAnsi" w:hAnsiTheme="minorHAnsi" w:cstheme="minorHAnsi"/>
-                <w:color w:val="2E75B5"/>
-                <w:sz w:val="24"/>
-                <w:szCs w:val="24"/>
-              </w:rPr>
-            </w:pPr>
-            <w:proofErr w:type="spellStart"/>
-            <w:r>
-              <w:rPr>
-                <w:rFonts w:asciiTheme="minorHAnsi" w:hAnsiTheme="minorHAnsi" w:cstheme="minorHAnsi"/>
-                <w:color w:val="2E75B5"/>
-                <w:sz w:val="24"/>
-                <w:szCs w:val="24"/>
-              </w:rPr>
-              <w:t>Vacc</w:t>
-            </w:r>
-            <w:proofErr w:type="spellEnd"/>
-          </w:p>
-        </w:tc>
-        <w:tc>
-          <w:tcPr>
-            <w:tcW w:w="960" w:type="dxa"/>
-            <w:tcBorders>
-              <w:top w:val="single" w:sz="8" w:space="0" w:color="A3A3A3"/>
-              <w:left w:val="single" w:sz="8" w:space="0" w:color="A3A3A3"/>
-              <w:bottom w:val="single" w:sz="8" w:space="0" w:color="A3A3A3"/>
-              <w:right w:val="single" w:sz="8" w:space="0" w:color="A3A3A3"/>
-            </w:tcBorders>
-            <w:tcMar>
-              <w:top w:w="80" w:type="dxa"/>
-              <w:left w:w="80" w:type="dxa"/>
-              <w:bottom w:w="80" w:type="dxa"/>
-              <w:right w:w="80" w:type="dxa"/>
-            </w:tcMar>
-            <w:hideMark/>
-          </w:tcPr>
-          <w:p>
-            <w:pPr>
-              <w:pStyle w:val="Titre2"/>
-              <w:spacing w:before="0"/>
-              <w:rPr>
-                <w:rFonts w:asciiTheme="minorHAnsi" w:hAnsiTheme="minorHAnsi" w:cstheme="minorHAnsi"/>
-                <w:color w:val="2E75B5"/>
-                <w:sz w:val="24"/>
-                <w:szCs w:val="24"/>
-              </w:rPr>
-            </w:pPr>
-            <w:r>
-              <w:rPr>
-                <w:rFonts w:asciiTheme="minorHAnsi" w:hAnsiTheme="minorHAnsi" w:cstheme="minorHAnsi"/>
-                <w:color w:val="2E75B5"/>
-                <w:sz w:val="24"/>
-                <w:szCs w:val="24"/>
-              </w:rPr>
-              <w:t>…</w:t>
-            </w:r>
-          </w:p>
-        </w:tc>
-        <w:tc>
-          <w:tcPr>
-            <w:tcW w:w="756" w:type="dxa"/>
-            <w:tcBorders>
-              <w:top w:val="single" w:sz="8" w:space="0" w:color="A3A3A3"/>
-              <w:left w:val="single" w:sz="8" w:space="0" w:color="A3A3A3"/>
-              <w:bottom w:val="single" w:sz="8" w:space="0" w:color="A3A3A3"/>
-              <w:right w:val="single" w:sz="8" w:space="0" w:color="A3A3A3"/>
-            </w:tcBorders>
-            <w:tcMar>
-              <w:top w:w="80" w:type="dxa"/>
-              <w:left w:w="80" w:type="dxa"/>
-              <w:bottom w:w="80" w:type="dxa"/>
-              <w:right w:w="80" w:type="dxa"/>
-            </w:tcMar>
-            <w:hideMark/>
-          </w:tcPr>
-          <w:p>
-            <w:pPr>
-              <w:pStyle w:val="Titre2"/>
-              <w:spacing w:before="0"/>
-              <w:rPr>
-                <w:rFonts w:asciiTheme="minorHAnsi" w:hAnsiTheme="minorHAnsi" w:cstheme="minorHAnsi"/>
-                <w:color w:val="2E75B5"/>
-                <w:sz w:val="24"/>
-                <w:szCs w:val="24"/>
-              </w:rPr>
-            </w:pPr>
-            <w:proofErr w:type="spellStart"/>
-            <w:r>
-              <w:rPr>
-                <w:rFonts w:asciiTheme="minorHAnsi" w:hAnsiTheme="minorHAnsi" w:cstheme="minorHAnsi"/>
-                <w:color w:val="2E75B5"/>
-                <w:sz w:val="24"/>
-                <w:szCs w:val="24"/>
-              </w:rPr>
-              <w:t>Vacc</w:t>
-            </w:r>
-            <w:proofErr w:type="spellEnd"/>
-          </w:p>
-        </w:tc>
-      </w:tr>
-      <w:tr>
-        <w:tc>
-          <w:tcPr>
-            <w:tcW w:w="1727" w:type="dxa"/>
-            <w:tcBorders>
-              <w:top w:val="single" w:sz="8" w:space="0" w:color="A3A3A3"/>
-              <w:left w:val="single" w:sz="8" w:space="0" w:color="A3A3A3"/>
-              <w:bottom w:val="single" w:sz="8" w:space="0" w:color="A3A3A3"/>
-              <w:right w:val="single" w:sz="8" w:space="0" w:color="A3A3A3"/>
-            </w:tcBorders>
-            <w:tcMar>
-              <w:top w:w="80" w:type="dxa"/>
-              <w:left w:w="80" w:type="dxa"/>
-              <w:bottom w:w="80" w:type="dxa"/>
-              <w:right w:w="80" w:type="dxa"/>
-            </w:tcMar>
-            <w:hideMark/>
-          </w:tcPr>
-          <w:p>
-            <w:pPr>
-              <w:pStyle w:val="Titre2"/>
-              <w:spacing w:before="0"/>
-              <w:rPr>
-                <w:rFonts w:asciiTheme="minorHAnsi" w:hAnsiTheme="minorHAnsi" w:cstheme="minorHAnsi"/>
-                <w:color w:val="2E75B5"/>
-                <w:sz w:val="24"/>
-                <w:szCs w:val="24"/>
-              </w:rPr>
-            </w:pPr>
-            <w:r>
-              <w:rPr>
-                <w:rFonts w:asciiTheme="minorHAnsi" w:hAnsiTheme="minorHAnsi" w:cstheme="minorHAnsi"/>
-                <w:color w:val="2E75B5"/>
-                <w:sz w:val="24"/>
-                <w:szCs w:val="24"/>
-              </w:rPr>
-              <w:t>Mouvement</w:t>
-            </w:r>
-          </w:p>
-        </w:tc>
-        <w:tc>
-          <w:tcPr>
-            <w:tcW w:w="1017" w:type="dxa"/>
-            <w:tcBorders>
-              <w:top w:val="single" w:sz="8" w:space="0" w:color="A3A3A3"/>
-              <w:left w:val="single" w:sz="8" w:space="0" w:color="A3A3A3"/>
-              <w:bottom w:val="single" w:sz="8" w:space="0" w:color="A3A3A3"/>
-              <w:right w:val="single" w:sz="8" w:space="0" w:color="A3A3A3"/>
-            </w:tcBorders>
-            <w:tcMar>
-              <w:top w:w="80" w:type="dxa"/>
-              <w:left w:w="80" w:type="dxa"/>
-              <w:bottom w:w="80" w:type="dxa"/>
-              <w:right w:w="80" w:type="dxa"/>
-            </w:tcMar>
-            <w:hideMark/>
-          </w:tcPr>
-          <w:p>
-            <w:pPr>
-              <w:pStyle w:val="Titre2"/>
-              <w:spacing w:before="0"/>
-              <w:rPr>
-                <w:rFonts w:asciiTheme="minorHAnsi" w:hAnsiTheme="minorHAnsi" w:cstheme="minorHAnsi"/>
-                <w:color w:val="2E75B5"/>
-                <w:sz w:val="24"/>
-                <w:szCs w:val="24"/>
-              </w:rPr>
-            </w:pPr>
-            <w:r>
-              <w:rPr>
-                <w:rFonts w:asciiTheme="minorHAnsi" w:hAnsiTheme="minorHAnsi" w:cstheme="minorHAnsi"/>
-                <w:color w:val="2E75B5"/>
-                <w:sz w:val="24"/>
-                <w:szCs w:val="24"/>
-              </w:rPr>
-              <w:t>…</w:t>
-            </w:r>
-          </w:p>
-        </w:tc>
-        <w:tc>
-          <w:tcPr>
-            <w:tcW w:w="978" w:type="dxa"/>
-            <w:tcBorders>
-              <w:top w:val="single" w:sz="8" w:space="0" w:color="A3A3A3"/>
-              <w:left w:val="single" w:sz="8" w:space="0" w:color="A3A3A3"/>
-              <w:bottom w:val="single" w:sz="8" w:space="0" w:color="A3A3A3"/>
-              <w:right w:val="single" w:sz="8" w:space="0" w:color="A3A3A3"/>
-            </w:tcBorders>
-            <w:tcMar>
-              <w:top w:w="80" w:type="dxa"/>
-              <w:left w:w="80" w:type="dxa"/>
-              <w:bottom w:w="80" w:type="dxa"/>
-              <w:right w:w="80" w:type="dxa"/>
-            </w:tcMar>
-            <w:hideMark/>
-          </w:tcPr>
-          <w:p>
-            <w:pPr>
-              <w:pStyle w:val="Titre2"/>
-              <w:spacing w:before="0"/>
-              <w:rPr>
-                <w:rFonts w:asciiTheme="minorHAnsi" w:hAnsiTheme="minorHAnsi" w:cstheme="minorHAnsi"/>
-                <w:color w:val="2E75B5"/>
-                <w:sz w:val="24"/>
-                <w:szCs w:val="24"/>
-              </w:rPr>
-            </w:pPr>
-            <w:r>
-              <w:rPr>
-                <w:rFonts w:asciiTheme="minorHAnsi" w:hAnsiTheme="minorHAnsi" w:cstheme="minorHAnsi"/>
-                <w:color w:val="2E75B5"/>
-                <w:sz w:val="24"/>
-                <w:szCs w:val="24"/>
-              </w:rPr>
-              <w:t>…</w:t>
-            </w:r>
-          </w:p>
-        </w:tc>
-        <w:tc>
-          <w:tcPr>
-            <w:tcW w:w="960" w:type="dxa"/>
-            <w:tcBorders>
-              <w:top w:val="single" w:sz="8" w:space="0" w:color="A3A3A3"/>
-              <w:left w:val="single" w:sz="8" w:space="0" w:color="A3A3A3"/>
-              <w:bottom w:val="single" w:sz="8" w:space="0" w:color="A3A3A3"/>
-              <w:right w:val="single" w:sz="8" w:space="0" w:color="A3A3A3"/>
-            </w:tcBorders>
-            <w:tcMar>
-              <w:top w:w="80" w:type="dxa"/>
-              <w:left w:w="80" w:type="dxa"/>
-              <w:bottom w:w="80" w:type="dxa"/>
-              <w:right w:w="80" w:type="dxa"/>
-            </w:tcMar>
-            <w:hideMark/>
-          </w:tcPr>
-          <w:p>
-            <w:pPr>
-              <w:pStyle w:val="Titre2"/>
-              <w:spacing w:before="0"/>
-              <w:rPr>
-                <w:rFonts w:asciiTheme="minorHAnsi" w:hAnsiTheme="minorHAnsi" w:cstheme="minorHAnsi"/>
-                <w:color w:val="2E75B5"/>
-                <w:sz w:val="24"/>
-                <w:szCs w:val="24"/>
-              </w:rPr>
-            </w:pPr>
-            <w:r>
-              <w:rPr>
-                <w:rFonts w:asciiTheme="minorHAnsi" w:hAnsiTheme="minorHAnsi" w:cstheme="minorHAnsi"/>
-                <w:color w:val="2E75B5"/>
-                <w:sz w:val="24"/>
-                <w:szCs w:val="24"/>
-              </w:rPr>
-              <w:t>…</w:t>
-            </w:r>
-          </w:p>
-        </w:tc>
-        <w:tc>
-          <w:tcPr>
-            <w:tcW w:w="960" w:type="dxa"/>
-            <w:tcBorders>
-              <w:top w:val="single" w:sz="8" w:space="0" w:color="A3A3A3"/>
-              <w:left w:val="single" w:sz="8" w:space="0" w:color="A3A3A3"/>
-              <w:bottom w:val="single" w:sz="8" w:space="0" w:color="A3A3A3"/>
-              <w:right w:val="single" w:sz="8" w:space="0" w:color="A3A3A3"/>
-            </w:tcBorders>
-            <w:tcMar>
-              <w:top w:w="80" w:type="dxa"/>
-              <w:left w:w="80" w:type="dxa"/>
-              <w:bottom w:w="80" w:type="dxa"/>
-              <w:right w:w="80" w:type="dxa"/>
-            </w:tcMar>
-            <w:hideMark/>
-          </w:tcPr>
-          <w:p>
-            <w:pPr>
-              <w:pStyle w:val="Titre2"/>
-              <w:spacing w:before="0"/>
-              <w:rPr>
-                <w:rFonts w:asciiTheme="minorHAnsi" w:hAnsiTheme="minorHAnsi" w:cstheme="minorHAnsi"/>
-                <w:color w:val="2E75B5"/>
-                <w:sz w:val="24"/>
-                <w:szCs w:val="24"/>
-              </w:rPr>
-            </w:pPr>
-            <w:r>
-              <w:rPr>
-                <w:rFonts w:asciiTheme="minorHAnsi" w:hAnsiTheme="minorHAnsi" w:cstheme="minorHAnsi"/>
-                <w:color w:val="2E75B5"/>
-                <w:sz w:val="24"/>
-                <w:szCs w:val="24"/>
-              </w:rPr>
-              <w:t>…</w:t>
-            </w:r>
-          </w:p>
-        </w:tc>
-        <w:tc>
-          <w:tcPr>
-            <w:tcW w:w="960" w:type="dxa"/>
-            <w:tcBorders>
-              <w:top w:val="single" w:sz="8" w:space="0" w:color="A3A3A3"/>
-              <w:left w:val="single" w:sz="8" w:space="0" w:color="A3A3A3"/>
-              <w:bottom w:val="single" w:sz="8" w:space="0" w:color="A3A3A3"/>
-              <w:right w:val="single" w:sz="8" w:space="0" w:color="A3A3A3"/>
-            </w:tcBorders>
-            <w:tcMar>
-              <w:top w:w="80" w:type="dxa"/>
-              <w:left w:w="80" w:type="dxa"/>
-              <w:bottom w:w="80" w:type="dxa"/>
-              <w:right w:w="80" w:type="dxa"/>
-            </w:tcMar>
-            <w:hideMark/>
-          </w:tcPr>
-          <w:p>
-            <w:pPr>
-              <w:pStyle w:val="Titre2"/>
-              <w:spacing w:before="0"/>
-              <w:rPr>
-                <w:rFonts w:asciiTheme="minorHAnsi" w:hAnsiTheme="minorHAnsi" w:cstheme="minorHAnsi"/>
-                <w:color w:val="2E75B5"/>
-                <w:sz w:val="24"/>
-                <w:szCs w:val="24"/>
-              </w:rPr>
-            </w:pPr>
-            <w:r>
-              <w:rPr>
-                <w:rFonts w:asciiTheme="minorHAnsi" w:hAnsiTheme="minorHAnsi" w:cstheme="minorHAnsi"/>
-                <w:color w:val="2E75B5"/>
-                <w:sz w:val="24"/>
-                <w:szCs w:val="24"/>
-              </w:rPr>
-              <w:t>…</w:t>
-            </w:r>
-          </w:p>
-        </w:tc>
-        <w:tc>
-          <w:tcPr>
-            <w:tcW w:w="720" w:type="dxa"/>
-            <w:tcBorders>
-              <w:top w:val="single" w:sz="8" w:space="0" w:color="A3A3A3"/>
-              <w:left w:val="single" w:sz="8" w:space="0" w:color="A3A3A3"/>
-              <w:bottom w:val="single" w:sz="8" w:space="0" w:color="A3A3A3"/>
-              <w:right w:val="single" w:sz="8" w:space="0" w:color="A3A3A3"/>
-            </w:tcBorders>
-            <w:tcMar>
-              <w:top w:w="80" w:type="dxa"/>
-              <w:left w:w="80" w:type="dxa"/>
-              <w:bottom w:w="80" w:type="dxa"/>
-              <w:right w:w="80" w:type="dxa"/>
-            </w:tcMar>
-            <w:hideMark/>
-          </w:tcPr>
-          <w:p>
-            <w:pPr>
-              <w:pStyle w:val="Titre2"/>
-              <w:spacing w:before="0"/>
-              <w:rPr>
-                <w:rFonts w:asciiTheme="minorHAnsi" w:hAnsiTheme="minorHAnsi" w:cstheme="minorHAnsi"/>
-                <w:color w:val="2E75B5"/>
-                <w:sz w:val="24"/>
-                <w:szCs w:val="24"/>
-              </w:rPr>
-            </w:pPr>
-            <w:r>
-              <w:rPr>
-                <w:rFonts w:asciiTheme="minorHAnsi" w:hAnsiTheme="minorHAnsi" w:cstheme="minorHAnsi"/>
-                <w:color w:val="2E75B5"/>
-                <w:sz w:val="24"/>
-                <w:szCs w:val="24"/>
-              </w:rPr>
-              <w:t>…</w:t>
-            </w:r>
-          </w:p>
-        </w:tc>
-      </w:tr>
-    </w:tbl>
-    <w:p>
-      <w:pPr>
-        <w:pStyle w:val="NormalWeb"/>
-        <w:spacing w:before="0" w:beforeAutospacing="0" w:after="0" w:afterAutospacing="0"/>
-        <w:rPr>
-          <w:rFonts w:ascii="Verdana" w:hAnsi="Verdana" w:cs="Calibri"/>
-          <w:color w:val="2E75B5"/>
-        </w:rPr>
-      </w:pPr>
-      <w:r>
-        <w:rPr>
-          <w:rFonts w:ascii="Verdana" w:hAnsi="Verdana" w:cs="Calibri"/>
-          <w:color w:val="2E75B5"/>
-        </w:rPr>
-        <w:t> </w:t>
-      </w:r>
-    </w:p>
-    <w:p>
-      <w:pPr>
-        <w:pStyle w:val="Titre2"/>
-        <w:spacing w:before="0"/>
-        <w:rPr>
-          <w:rFonts w:asciiTheme="minorHAnsi" w:hAnsiTheme="minorHAnsi" w:cstheme="minorHAnsi"/>
-          <w:color w:val="2E75B5"/>
-          <w:sz w:val="24"/>
-          <w:szCs w:val="24"/>
-        </w:rPr>
-      </w:pPr>
-      <w:proofErr w:type="spellStart"/>
-      <w:r>
-        <w:rPr>
-          <w:rFonts w:asciiTheme="minorHAnsi" w:hAnsiTheme="minorHAnsi" w:cstheme="minorHAnsi"/>
-          <w:color w:val="2E75B5"/>
-          <w:sz w:val="24"/>
-          <w:szCs w:val="24"/>
-        </w:rPr>
-        <w:t>Vacc</w:t>
-      </w:r>
-      <w:proofErr w:type="spellEnd"/>
-      <w:r>
-        <w:rPr>
-          <w:rFonts w:asciiTheme="minorHAnsi" w:hAnsiTheme="minorHAnsi" w:cstheme="minorHAnsi"/>
-          <w:color w:val="2E75B5"/>
-          <w:sz w:val="24"/>
-          <w:szCs w:val="24"/>
-        </w:rPr>
-        <w:t xml:space="preserve"> : vecteur accélération </w:t>
-      </w:r>
-      <w:r>
-        <w:rPr>
-          <w:rFonts w:asciiTheme="minorHAnsi" w:hAnsiTheme="minorHAnsi" w:cstheme="minorHAnsi"/>
-          <w:color w:val="2E75B5"/>
-          <w:sz w:val="24"/>
-          <w:szCs w:val="24"/>
-        </w:rPr>
-        <w:t>(</w:t>
-      </w:r>
-      <m:oMath>
-        <m:rad>
-          <m:radPr>
-            <m:degHide m:val="1"/>
-            <m:ctrlPr>
-              <w:rPr>
-                <w:rFonts w:ascii="Cambria Math" w:hAnsi="Cambria Math" w:cstheme="minorHAnsi"/>
-                <w:i/>
-                <w:color w:val="2E75B5"/>
-                <w:sz w:val="24"/>
-                <w:szCs w:val="24"/>
-              </w:rPr>
-            </m:ctrlPr>
-          </m:radPr>
-          <m:deg/>
-          <m:e>
-            <m:r>
-              <w:rPr>
-                <w:rFonts w:ascii="Cambria Math" w:hAnsi="Cambria Math" w:cstheme="minorHAnsi"/>
-                <w:color w:val="2E75B5"/>
-                <w:sz w:val="24"/>
-                <w:szCs w:val="24"/>
-              </w:rPr>
-              <m:t>accX²+accY²+accZ²)</m:t>
-            </m:r>
-          </m:e>
-        </m:rad>
-      </m:oMath>
-      <w:r>
-        <w:rPr>
-          <w:rFonts w:asciiTheme="minorHAnsi" w:hAnsiTheme="minorHAnsi" w:cstheme="minorHAnsi"/>
-          <w:color w:val="2E75B5"/>
-          <w:sz w:val="24"/>
-          <w:szCs w:val="24"/>
-        </w:rPr>
-        <w:t xml:space="preserve"> </w:t>
-      </w:r>
-      <w:r>
-        <w:rPr>
-          <w:rFonts w:asciiTheme="minorHAnsi" w:hAnsiTheme="minorHAnsi" w:cstheme="minorHAnsi"/>
-          <w:color w:val="2E75B5"/>
-          <w:sz w:val="24"/>
-          <w:szCs w:val="24"/>
-        </w:rPr>
-        <w:t>au y dixième de seconde</w:t>
-      </w:r>
-      <w:r>
-        <w:rPr>
-          <w:rFonts w:asciiTheme="minorHAnsi" w:hAnsiTheme="minorHAnsi" w:cstheme="minorHAnsi"/>
-          <w:color w:val="2E75B5"/>
-          <w:sz w:val="24"/>
-          <w:szCs w:val="24"/>
-        </w:rPr>
-        <w:t>. Il sera calculé chaque dixième de seconde</w:t>
-      </w:r>
-      <w:r>
-        <w:rPr>
-          <w:rFonts w:asciiTheme="minorHAnsi" w:hAnsiTheme="minorHAnsi" w:cstheme="minorHAnsi"/>
-          <w:b/>
-          <w:bCs/>
-          <w:i/>
-          <w:iCs/>
-          <w:color w:val="2E75B5"/>
-          <w:sz w:val="24"/>
-          <w:szCs w:val="24"/>
-          <w:u w:val="single"/>
-        </w:rPr>
-        <w:t xml:space="preserve"> pendant 1 minute</w:t>
-      </w:r>
-      <w:r>
-        <w:rPr>
-          <w:rFonts w:asciiTheme="minorHAnsi" w:hAnsiTheme="minorHAnsi" w:cstheme="minorHAnsi"/>
-          <w:color w:val="2E75B5"/>
-          <w:sz w:val="24"/>
-          <w:szCs w:val="24"/>
-        </w:rPr>
-        <w:t xml:space="preserve"> si possible.</w:t>
-      </w:r>
-      <w:r>
-        <w:rPr>
-          <w:rFonts w:asciiTheme="minorHAnsi" w:hAnsiTheme="minorHAnsi" w:cstheme="minorHAnsi"/>
-          <w:color w:val="2E75B5"/>
-          <w:sz w:val="24"/>
-          <w:szCs w:val="24"/>
-        </w:rPr>
-        <w:t xml:space="preserve"> NB : vous pouvez choisir d’autres données parmi celles qui sont proposées.</w:t>
-      </w:r>
-    </w:p>
-    <w:p>
-      <w:pPr>
-        <w:pStyle w:val="NormalWeb"/>
-        <w:spacing w:before="0" w:beforeAutospacing="0" w:after="0" w:afterAutospacing="0"/>
-        <w:rPr>
-          <w:rFonts w:ascii="Verdana" w:hAnsi="Verdana" w:cs="Calibri"/>
-          <w:color w:val="0070C0"/>
-        </w:rPr>
-      </w:pPr>
-      <w:r>
-        <w:rPr>
-          <w:rFonts w:asciiTheme="minorHAnsi" w:hAnsiTheme="minorHAnsi" w:cstheme="minorHAnsi"/>
-          <w:color w:val="0070C0"/>
-        </w:rPr>
-        <w:t>Index est une variable qui va de 1 à 360</w:t>
-      </w:r>
-      <w:r>
-        <w:rPr>
-          <w:rFonts w:asciiTheme="minorHAnsi" w:hAnsiTheme="minorHAnsi" w:cstheme="minorHAnsi"/>
-          <w:color w:val="0070C0"/>
-        </w:rPr>
-        <w:t>. Elle</w:t>
-      </w:r>
-      <w:r>
-        <w:rPr>
-          <w:rFonts w:asciiTheme="minorHAnsi" w:hAnsiTheme="minorHAnsi" w:cstheme="minorHAnsi"/>
-          <w:color w:val="0070C0"/>
-        </w:rPr>
-        <w:t xml:space="preserve"> identifie l'expérienc</w:t>
-      </w:r>
-      <w:r>
-        <w:rPr>
-          <w:rFonts w:ascii="Verdana" w:hAnsi="Verdana" w:cs="Calibri"/>
-          <w:color w:val="0070C0"/>
-        </w:rPr>
-        <w:t>e.</w:t>
-      </w:r>
-    </w:p>
-    <w:p>
-      <w:pPr>
-        <w:pStyle w:val="NormalWeb"/>
-        <w:spacing w:before="0" w:beforeAutospacing="0" w:after="0" w:afterAutospacing="0"/>
-        <w:rPr>
-          <w:rFonts w:ascii="Verdana" w:hAnsi="Verdana" w:cs="Calibri"/>
-        </w:rPr>
-      </w:pPr>
-      <w:r>
-        <w:rPr>
-          <w:rFonts w:ascii="Verdana" w:hAnsi="Verdana" w:cs="Calibri"/>
-        </w:rPr>
-        <w:t> </w:t>
-      </w:r>
-    </w:p>
-    <w:p>
-      <w:pPr>
-        <w:pStyle w:val="NormalWeb"/>
-        <w:spacing w:before="0" w:beforeAutospacing="0" w:after="0" w:afterAutospacing="0"/>
-        <w:rPr>
-          <w:rFonts w:asciiTheme="minorHAnsi" w:hAnsiTheme="minorHAnsi" w:cstheme="minorHAnsi"/>
-          <w:color w:val="2E75B5"/>
-        </w:rPr>
-      </w:pPr>
-      <w:r>
-        <w:rPr>
-          <w:rFonts w:asciiTheme="minorHAnsi" w:hAnsiTheme="minorHAnsi" w:cstheme="minorHAnsi"/>
-          <w:color w:val="2E75B5"/>
-        </w:rPr>
-        <w:t xml:space="preserve">Vous devez donc parcourir tous les fichiers pour reconfigurer l’information sous la forme ci-dessus. </w:t>
-      </w:r>
-      <w:r>
-        <w:rPr>
-          <w:rFonts w:asciiTheme="minorHAnsi" w:hAnsiTheme="minorHAnsi" w:cstheme="minorHAnsi"/>
-          <w:color w:val="2E75B5"/>
-        </w:rPr>
-        <w:t xml:space="preserve">Veillez à ce que le fichier </w:t>
-      </w:r>
-      <w:r>
-        <w:rPr>
-          <w:rFonts w:asciiTheme="minorHAnsi" w:hAnsiTheme="minorHAnsi" w:cstheme="minorHAnsi"/>
-          <w:color w:val="2E75B5"/>
-        </w:rPr>
-        <w:t>testSet.</w:t>
-      </w:r>
-      <w:r>
-        <w:rPr>
-          <w:rFonts w:asciiTheme="minorHAnsi" w:hAnsiTheme="minorHAnsi" w:cstheme="minorHAnsi"/>
-          <w:color w:val="2E75B5"/>
-        </w:rPr>
-        <w:t xml:space="preserve">csv </w:t>
-      </w:r>
-    </w:p>
-    <w:p>
-      <w:pPr>
-        <w:pStyle w:val="NormalWeb"/>
+        <w:pStyle w:val="Paragraphedeliste"/>
         <w:numPr>
           <w:ilvl w:val="0"/>
           <w:numId w:val="2"/>
         </w:numPr>
-        <w:spacing w:before="0" w:beforeAutospacing="0" w:after="0" w:afterAutospacing="0"/>
-        <w:rPr>
-          <w:rFonts w:asciiTheme="minorHAnsi" w:hAnsiTheme="minorHAnsi" w:cstheme="minorHAnsi"/>
-          <w:color w:val="2E75B5"/>
-        </w:rPr>
-      </w:pPr>
-      <w:r>
-        <w:rPr>
-          <w:rFonts w:asciiTheme="minorHAnsi" w:hAnsiTheme="minorHAnsi" w:cstheme="minorHAnsi"/>
-          <w:color w:val="2E75B5"/>
-        </w:rPr>
-        <w:t>contienne 10% de chaque type de mouvement</w:t>
+        <w:rPr>
+          <w:rFonts w:ascii="Calibri" w:hAnsi="Calibri" w:cs="Calibri"/>
+          <w:color w:val="2E75B5"/>
+          <w:sz w:val="24"/>
+          <w:szCs w:val="24"/>
+        </w:rPr>
+      </w:pPr>
+      <w:r>
+        <w:rPr>
+          <w:rFonts w:ascii="Calibri" w:hAnsi="Calibri" w:cs="Calibri"/>
+          <w:color w:val="2E75B5"/>
+          <w:sz w:val="24"/>
+          <w:szCs w:val="24"/>
+        </w:rPr>
+        <w:t xml:space="preserve">les données du vecteur accélération en x doivent suivre une loi normale de moyenne </w:t>
+      </w:r>
+      <w:r>
+        <w:rPr>
+          <w:rFonts w:ascii="Calibri" w:hAnsi="Calibri" w:cs="Calibri"/>
+          <w:color w:val="2E75B5"/>
+          <w:sz w:val="24"/>
+          <w:szCs w:val="24"/>
+        </w:rPr>
+        <w:t>0,00096087</w:t>
+      </w:r>
+      <w:r>
+        <w:rPr>
+          <w:rFonts w:ascii="Calibri" w:hAnsi="Calibri" w:cs="Calibri"/>
+          <w:color w:val="2E75B5"/>
+          <w:sz w:val="24"/>
+          <w:szCs w:val="24"/>
+        </w:rPr>
+        <w:t xml:space="preserve"> et d’écart-type </w:t>
+      </w:r>
+      <w:r>
+        <w:rPr>
+          <w:rFonts w:ascii="Calibri" w:hAnsi="Calibri" w:cs="Calibri"/>
+          <w:color w:val="2E75B5"/>
+          <w:sz w:val="24"/>
+          <w:szCs w:val="24"/>
+        </w:rPr>
+        <w:t>0,38875666</w:t>
       </w:r>
     </w:p>
     <w:p>
       <w:pPr>
-        <w:pStyle w:val="NormalWeb"/>
+        <w:pStyle w:val="Paragraphedeliste"/>
         <w:numPr>
           <w:ilvl w:val="0"/>
           <w:numId w:val="2"/>
         </w:numPr>
-        <w:spacing w:before="0" w:beforeAutospacing="0" w:after="0" w:afterAutospacing="0"/>
-        <w:rPr>
-          <w:rFonts w:asciiTheme="minorHAnsi" w:hAnsiTheme="minorHAnsi" w:cstheme="minorHAnsi"/>
-          <w:color w:val="2E75B5"/>
-        </w:rPr>
-      </w:pPr>
-      <w:r>
-        <w:rPr>
-          <w:rFonts w:asciiTheme="minorHAnsi" w:hAnsiTheme="minorHAnsi" w:cstheme="minorHAnsi"/>
-          <w:color w:val="2E75B5"/>
-        </w:rPr>
-        <w:t>contienne 1 ou 2 enregistrements correspondant à chaque sujet testé.</w:t>
+        <w:rPr>
+          <w:rFonts w:ascii="Calibri" w:hAnsi="Calibri" w:cs="Calibri"/>
+          <w:color w:val="2E75B5"/>
+          <w:sz w:val="24"/>
+          <w:szCs w:val="24"/>
+        </w:rPr>
+      </w:pPr>
+      <w:r>
+        <w:rPr>
+          <w:rFonts w:ascii="Calibri" w:hAnsi="Calibri" w:cs="Calibri"/>
+          <w:color w:val="2E75B5"/>
+          <w:sz w:val="24"/>
+          <w:szCs w:val="24"/>
+        </w:rPr>
+        <w:t xml:space="preserve">les données du vecteur accélération en </w:t>
+      </w:r>
+      <w:r>
+        <w:rPr>
+          <w:rFonts w:ascii="Calibri" w:hAnsi="Calibri" w:cs="Calibri"/>
+          <w:color w:val="2E75B5"/>
+          <w:sz w:val="24"/>
+          <w:szCs w:val="24"/>
+        </w:rPr>
+        <w:t>y</w:t>
+      </w:r>
+      <w:r>
+        <w:rPr>
+          <w:rFonts w:ascii="Calibri" w:hAnsi="Calibri" w:cs="Calibri"/>
+          <w:color w:val="2E75B5"/>
+          <w:sz w:val="24"/>
+          <w:szCs w:val="24"/>
+        </w:rPr>
+        <w:t xml:space="preserve"> doivent suivre une loi normale de moyenne 0,05525659 et d’écart-type 0,61937128</w:t>
       </w:r>
     </w:p>
     <w:p>
       <w:pPr>
+        <w:pStyle w:val="Paragraphedeliste"/>
+        <w:numPr>
+          <w:ilvl w:val="0"/>
+          <w:numId w:val="2"/>
+        </w:numPr>
+        <w:rPr>
+          <w:rFonts w:ascii="Calibri" w:hAnsi="Calibri" w:cs="Calibri"/>
+          <w:color w:val="2E75B5"/>
+          <w:sz w:val="24"/>
+          <w:szCs w:val="24"/>
+        </w:rPr>
+      </w:pPr>
+      <w:r>
+        <w:rPr>
+          <w:rFonts w:ascii="Calibri" w:hAnsi="Calibri" w:cs="Calibri"/>
+          <w:color w:val="2E75B5"/>
+          <w:sz w:val="24"/>
+          <w:szCs w:val="24"/>
+        </w:rPr>
+        <w:t xml:space="preserve">les données du vecteur accélération en </w:t>
+      </w:r>
+      <w:r>
+        <w:rPr>
+          <w:rFonts w:ascii="Calibri" w:hAnsi="Calibri" w:cs="Calibri"/>
+          <w:color w:val="2E75B5"/>
+          <w:sz w:val="24"/>
+          <w:szCs w:val="24"/>
+        </w:rPr>
+        <w:t>z</w:t>
+      </w:r>
+      <w:r>
+        <w:rPr>
+          <w:rFonts w:ascii="Calibri" w:hAnsi="Calibri" w:cs="Calibri"/>
+          <w:color w:val="2E75B5"/>
+          <w:sz w:val="24"/>
+          <w:szCs w:val="24"/>
+        </w:rPr>
+        <w:t xml:space="preserve"> doivent suivre une loi normale de moyenne 0,0352192</w:t>
+      </w:r>
+      <w:r>
+        <w:rPr>
+          <w:rFonts w:ascii="Calibri" w:hAnsi="Calibri" w:cs="Calibri"/>
+          <w:color w:val="2E75B5"/>
+          <w:sz w:val="24"/>
+          <w:szCs w:val="24"/>
+        </w:rPr>
+        <w:t xml:space="preserve"> </w:t>
+      </w:r>
+      <w:r>
+        <w:rPr>
+          <w:rFonts w:ascii="Calibri" w:hAnsi="Calibri" w:cs="Calibri"/>
+          <w:color w:val="2E75B5"/>
+          <w:sz w:val="24"/>
+          <w:szCs w:val="24"/>
+        </w:rPr>
+        <w:t>et d’écart-type 0,4300345</w:t>
+      </w:r>
+      <w:r>
+        <w:rPr>
+          <w:rFonts w:ascii="Calibri" w:hAnsi="Calibri" w:cs="Calibri"/>
+          <w:color w:val="2E75B5"/>
+        </w:rPr>
+        <w:t> </w:t>
+      </w:r>
+    </w:p>
+    <w:p>
+      <w:pPr>
         <w:pStyle w:val="NormalWeb"/>
         <w:spacing w:before="0" w:beforeAutospacing="0" w:after="0" w:afterAutospacing="0"/>
         <w:rPr>
-          <w:rFonts w:asciiTheme="minorHAnsi" w:hAnsiTheme="minorHAnsi" w:cstheme="minorHAnsi"/>
-          <w:color w:val="2E75B5"/>
-        </w:rPr>
-      </w:pPr>
-      <w:r>
-        <w:rPr>
-          <w:rFonts w:asciiTheme="minorHAnsi" w:hAnsiTheme="minorHAnsi" w:cstheme="minorHAnsi"/>
-          <w:color w:val="2E75B5"/>
-        </w:rPr>
-        <w:t>Dans un premier temps, vous réalisez le DA. Précisez aussi les structures de données que vous allez utiliser et remettez le devoir sur Moodle sous la forme nomEtudiant_phase1.pdf pour la fin du cours.</w:t>
-      </w:r>
+          <w:rFonts w:ascii="Calibri" w:hAnsi="Calibri" w:cs="Calibri"/>
+          <w:color w:val="2E75B5"/>
+          <w:sz w:val="28"/>
+          <w:szCs w:val="28"/>
+        </w:rPr>
+      </w:pPr>
     </w:p>
     <w:p>
       <w:pPr>
+        <w:pStyle w:val="Titre1"/>
+        <w:spacing w:before="0"/>
+        <w:rPr>
+          <w:rFonts w:ascii="Calibri" w:hAnsi="Calibri" w:cs="Calibri"/>
+          <w:color w:val="B23B8D"/>
+        </w:rPr>
+      </w:pPr>
+      <w:r>
+        <w:rPr>
+          <w:rFonts w:ascii="Calibri" w:hAnsi="Calibri" w:cs="Calibri"/>
+          <w:color w:val="C80051"/>
+        </w:rPr>
+        <w:t xml:space="preserve">Enoncé phase 1 : </w:t>
+      </w:r>
+      <w:r>
+        <w:rPr>
+          <w:rFonts w:ascii="Calibri" w:hAnsi="Calibri" w:cs="Calibri"/>
+          <w:color w:val="C80051"/>
+        </w:rPr>
+        <w:t>validation des données</w:t>
+      </w:r>
+      <w:r>
+        <w:rPr>
+          <w:rFonts w:ascii="Calibri" w:hAnsi="Calibri" w:cs="Calibri"/>
+          <w:color w:val="B23B8D"/>
+        </w:rPr>
+        <w:t>.</w:t>
+      </w:r>
+    </w:p>
+    <w:p>
+      <w:pPr>
         <w:pStyle w:val="NormalWeb"/>
         <w:spacing w:before="0" w:beforeAutospacing="0" w:after="0" w:afterAutospacing="0"/>
         <w:rPr>
-          <w:rFonts w:asciiTheme="minorHAnsi" w:hAnsiTheme="minorHAnsi" w:cstheme="minorHAnsi"/>
-          <w:color w:val="2E75B5"/>
-        </w:rPr>
-      </w:pPr>
-      <w:r>
-        <w:rPr>
-          <w:rFonts w:asciiTheme="minorHAnsi" w:hAnsiTheme="minorHAnsi" w:cstheme="minorHAnsi"/>
-          <w:color w:val="2E75B5"/>
-        </w:rPr>
-        <w:t>NB : p</w:t>
-      </w:r>
-      <w:r>
-        <w:rPr>
-          <w:rFonts w:asciiTheme="minorHAnsi" w:hAnsiTheme="minorHAnsi" w:cstheme="minorHAnsi"/>
-          <w:color w:val="2E75B5"/>
-        </w:rPr>
-        <w:t>our simplifier, vous donnerez un numéro à chaque mouvement (1=</w:t>
-      </w:r>
-      <w:proofErr w:type="spellStart"/>
-      <w:r>
-        <w:rPr>
-          <w:rFonts w:asciiTheme="minorHAnsi" w:hAnsiTheme="minorHAnsi" w:cstheme="minorHAnsi"/>
-          <w:color w:val="2E75B5"/>
-        </w:rPr>
-        <w:t>Downstairs</w:t>
-      </w:r>
-      <w:proofErr w:type="spellEnd"/>
-      <w:r>
-        <w:rPr>
-          <w:rFonts w:asciiTheme="minorHAnsi" w:hAnsiTheme="minorHAnsi" w:cstheme="minorHAnsi"/>
-          <w:color w:val="2E75B5"/>
-        </w:rPr>
-        <w:t xml:space="preserve"> / 2=jogging/ 3=</w:t>
-      </w:r>
-      <w:proofErr w:type="spellStart"/>
-      <w:r>
-        <w:rPr>
-          <w:rFonts w:asciiTheme="minorHAnsi" w:hAnsiTheme="minorHAnsi" w:cstheme="minorHAnsi"/>
-          <w:color w:val="2E75B5"/>
-        </w:rPr>
-        <w:t>upstairs</w:t>
-      </w:r>
-      <w:proofErr w:type="spellEnd"/>
-      <w:r>
-        <w:rPr>
-          <w:rFonts w:asciiTheme="minorHAnsi" w:hAnsiTheme="minorHAnsi" w:cstheme="minorHAnsi"/>
-          <w:color w:val="2E75B5"/>
-        </w:rPr>
-        <w:t>/4=</w:t>
-      </w:r>
-      <w:proofErr w:type="spellStart"/>
-      <w:r>
-        <w:rPr>
-          <w:rFonts w:asciiTheme="minorHAnsi" w:hAnsiTheme="minorHAnsi" w:cstheme="minorHAnsi"/>
-          <w:color w:val="2E75B5"/>
-        </w:rPr>
-        <w:t>sit</w:t>
-      </w:r>
-      <w:proofErr w:type="spellEnd"/>
-      <w:r>
-        <w:rPr>
-          <w:rFonts w:asciiTheme="minorHAnsi" w:hAnsiTheme="minorHAnsi" w:cstheme="minorHAnsi"/>
-          <w:color w:val="2E75B5"/>
-        </w:rPr>
-        <w:t xml:space="preserve"> down/5=stand up/ 6=</w:t>
-      </w:r>
-      <w:proofErr w:type="spellStart"/>
-      <w:r>
-        <w:rPr>
-          <w:rFonts w:asciiTheme="minorHAnsi" w:hAnsiTheme="minorHAnsi" w:cstheme="minorHAnsi"/>
-          <w:color w:val="2E75B5"/>
-        </w:rPr>
-        <w:t>walking</w:t>
-      </w:r>
-      <w:proofErr w:type="spellEnd"/>
-      <w:r>
-        <w:rPr>
-          <w:rFonts w:asciiTheme="minorHAnsi" w:hAnsiTheme="minorHAnsi" w:cstheme="minorHAnsi"/>
-          <w:color w:val="2E75B5"/>
-        </w:rPr>
-        <w:t>)</w:t>
+          <w:rFonts w:ascii="Calibri" w:hAnsi="Calibri" w:cs="Calibri"/>
+          <w:color w:val="2E75B5"/>
+          <w:sz w:val="28"/>
+          <w:szCs w:val="28"/>
+        </w:rPr>
+      </w:pPr>
+      <w:r>
+        <w:rPr>
+          <w:rFonts w:ascii="Calibri" w:hAnsi="Calibri" w:cs="Calibri"/>
+          <w:color w:val="2E75B5"/>
+          <w:sz w:val="28"/>
+          <w:szCs w:val="28"/>
+        </w:rPr>
+        <w:t> </w:t>
       </w:r>
     </w:p>
     <w:p>
       <w:pPr>
-        <w:rPr>
-          <w:rFonts w:ascii="Calibri" w:hAnsi="Calibri" w:cs="Calibri"/>
-        </w:rPr>
-      </w:pPr>
-      <w:r>
-        <w:rPr>
-          <w:noProof/>
-          <w:color w:val="2E75B5"/>
-          <w:sz w:val="28"/>
-          <w:szCs w:val="28"/>
-        </w:rPr>
-        <w:drawing>
-          <wp:inline distT="0" distB="0" distL="0" distR="0" wp14:anchorId="4A703492" wp14:editId="429642E9">
-            <wp:extent cx="914400" cy="914400"/>
-            <wp:effectExtent l="0" t="0" r="0" b="0"/>
-            <wp:docPr id="5" name="Image 5"/>
-            <wp:cNvGraphicFramePr>
-              <a:graphicFrameLocks xmlns:a="http://schemas.openxmlformats.org/drawingml/2006/main" noChangeAspect="1"/>
-            </wp:cNvGraphicFramePr>
-            <a:graphic xmlns:a="http://schemas.openxmlformats.org/drawingml/2006/main">
-              <a:graphicData uri="http://schemas.openxmlformats.org/drawingml/2006/picture">
-                <pic:pic xmlns:pic="http://schemas.openxmlformats.org/drawingml/2006/picture">
-                  <pic:nvPicPr>
-                    <pic:cNvPr id="0" name="Picture 13"/>
-                    <pic:cNvPicPr>
-                      <a:picLocks noChangeAspect="1" noChangeArrowheads="1"/>
-                    </pic:cNvPicPr>
-                  </pic:nvPicPr>
-                  <pic:blipFill>
-                    <a:blip r:embed="rId16">
-                      <a:extLst>
-                        <a:ext uri="{28A0092B-C50C-407E-A947-70E740481C1C}">
-                          <a14:useLocalDpi xmlns:a14="http://schemas.microsoft.com/office/drawing/2010/main" val="0"/>
-                        </a:ext>
-                      </a:extLst>
-                    </a:blip>
-                    <a:srcRect/>
-                    <a:stretch>
-                      <a:fillRect/>
-                    </a:stretch>
-                  </pic:blipFill>
-                  <pic:spPr bwMode="auto">
-                    <a:xfrm>
-                      <a:off x="0" y="0"/>
-                      <a:ext cx="914400" cy="914400"/>
-                    </a:xfrm>
-                    <a:prstGeom prst="rect">
-                      <a:avLst/>
-                    </a:prstGeom>
-                    <a:noFill/>
-                    <a:ln>
-                      <a:noFill/>
-                    </a:ln>
-                  </pic:spPr>
-                </pic:pic>
-              </a:graphicData>
-            </a:graphic>
-          </wp:inline>
-        </w:drawing>
-      </w:r>
+        <w:pStyle w:val="NormalWeb"/>
+        <w:spacing w:before="0" w:beforeAutospacing="0" w:after="0" w:afterAutospacing="0"/>
+        <w:rPr>
+          <w:rFonts w:asciiTheme="minorHAnsi" w:hAnsiTheme="minorHAnsi" w:cstheme="minorHAnsi"/>
+          <w:color w:val="2E75B5"/>
+        </w:rPr>
+      </w:pPr>
+    </w:p>
+    <w:p>
+      <w:pPr>
+        <w:pStyle w:val="NormalWeb"/>
+        <w:spacing w:before="0" w:beforeAutospacing="0" w:after="0" w:afterAutospacing="0"/>
+        <w:rPr>
+          <w:rFonts w:asciiTheme="minorHAnsi" w:hAnsiTheme="minorHAnsi" w:cstheme="minorHAnsi"/>
+          <w:color w:val="2E75B5"/>
+        </w:rPr>
+      </w:pPr>
+      <w:r>
+        <w:rPr>
+          <w:rFonts w:asciiTheme="minorHAnsi" w:hAnsiTheme="minorHAnsi" w:cstheme="minorHAnsi"/>
+          <w:color w:val="2E75B5"/>
+        </w:rPr>
+        <w:t xml:space="preserve">Ecrivez le DA qui permet de </w:t>
+      </w:r>
+      <w:r>
+        <w:rPr>
+          <w:rFonts w:asciiTheme="minorHAnsi" w:hAnsiTheme="minorHAnsi" w:cstheme="minorHAnsi"/>
+          <w:color w:val="2E75B5"/>
+        </w:rPr>
+        <w:t xml:space="preserve">parcourir les 360 fichiers csv à votre disposition. Pour chacun d’eux, vous allez </w:t>
+      </w:r>
+      <w:r>
+        <w:rPr>
+          <w:rFonts w:asciiTheme="minorHAnsi" w:hAnsiTheme="minorHAnsi" w:cstheme="minorHAnsi"/>
+          <w:color w:val="2E75B5"/>
+        </w:rPr>
+        <w:t xml:space="preserve">imprimer dans un fichier csv </w:t>
+      </w:r>
+      <w:r>
+        <w:rPr>
+          <w:rFonts w:asciiTheme="minorHAnsi" w:hAnsiTheme="minorHAnsi" w:cstheme="minorHAnsi"/>
+          <w:color w:val="2E75B5"/>
+        </w:rPr>
+        <w:t xml:space="preserve">son nom, </w:t>
+      </w:r>
+      <w:r>
+        <w:rPr>
+          <w:rFonts w:asciiTheme="minorHAnsi" w:hAnsiTheme="minorHAnsi" w:cstheme="minorHAnsi"/>
+          <w:color w:val="2E75B5"/>
+        </w:rPr>
+        <w:t>son</w:t>
+      </w:r>
+      <w:r>
+        <w:rPr>
+          <w:rFonts w:asciiTheme="minorHAnsi" w:hAnsiTheme="minorHAnsi" w:cstheme="minorHAnsi"/>
+          <w:color w:val="2E75B5"/>
+        </w:rPr>
+        <w:t xml:space="preserve"> nombre de lignes, </w:t>
+      </w:r>
+      <w:r>
+        <w:rPr>
+          <w:rFonts w:asciiTheme="minorHAnsi" w:hAnsiTheme="minorHAnsi" w:cstheme="minorHAnsi"/>
+          <w:color w:val="2E75B5"/>
+        </w:rPr>
+        <w:t>0</w:t>
+      </w:r>
+      <w:r>
+        <w:rPr>
+          <w:rFonts w:asciiTheme="minorHAnsi" w:hAnsiTheme="minorHAnsi" w:cstheme="minorHAnsi"/>
+          <w:color w:val="2E75B5"/>
+        </w:rPr>
+        <w:t xml:space="preserve"> ou </w:t>
+      </w:r>
+      <w:r>
+        <w:rPr>
+          <w:rFonts w:asciiTheme="minorHAnsi" w:hAnsiTheme="minorHAnsi" w:cstheme="minorHAnsi"/>
+          <w:color w:val="2E75B5"/>
+        </w:rPr>
+        <w:t>1</w:t>
+      </w:r>
+      <w:r>
+        <w:rPr>
+          <w:rFonts w:asciiTheme="minorHAnsi" w:hAnsiTheme="minorHAnsi" w:cstheme="minorHAnsi"/>
+          <w:color w:val="2E75B5"/>
+        </w:rPr>
+        <w:t xml:space="preserve"> suivant qu’il manque ou non un des indices de temps, le nombre de données jugées aberrantes en x et pour chacune d’elle</w:t>
+      </w:r>
+      <w:r>
+        <w:rPr>
+          <w:rFonts w:asciiTheme="minorHAnsi" w:hAnsiTheme="minorHAnsi" w:cstheme="minorHAnsi"/>
+          <w:color w:val="2E75B5"/>
+        </w:rPr>
+        <w:t>s,</w:t>
+      </w:r>
+      <w:r>
+        <w:rPr>
+          <w:rFonts w:asciiTheme="minorHAnsi" w:hAnsiTheme="minorHAnsi" w:cstheme="minorHAnsi"/>
+          <w:color w:val="2E75B5"/>
+        </w:rPr>
+        <w:t xml:space="preserve"> l’indice de temps et la valeur en question. Idem pour les données en y et en z. </w:t>
+      </w:r>
+    </w:p>
+    <w:p>
+      <w:pPr>
+        <w:pStyle w:val="NormalWeb"/>
+        <w:spacing w:before="0" w:beforeAutospacing="0" w:after="0" w:afterAutospacing="0"/>
+        <w:rPr>
+          <w:rFonts w:asciiTheme="minorHAnsi" w:hAnsiTheme="minorHAnsi" w:cstheme="minorHAnsi"/>
+          <w:color w:val="2E75B5"/>
+        </w:rPr>
+      </w:pPr>
+      <w:r>
+        <w:rPr>
+          <w:rFonts w:asciiTheme="minorHAnsi" w:hAnsiTheme="minorHAnsi" w:cstheme="minorHAnsi"/>
+          <w:color w:val="2E75B5"/>
+        </w:rPr>
+        <w:t>Implémentez-le en langage C.</w:t>
+      </w:r>
+    </w:p>
+    <w:p>
+      <w:pPr>
+        <w:pStyle w:val="NormalWeb"/>
+        <w:spacing w:before="0" w:beforeAutospacing="0" w:after="0" w:afterAutospacing="0"/>
+        <w:rPr>
+          <w:rFonts w:asciiTheme="minorHAnsi" w:hAnsiTheme="minorHAnsi" w:cstheme="minorHAnsi"/>
+          <w:color w:val="2E75B5"/>
+        </w:rPr>
+      </w:pPr>
+    </w:p>
+    <w:p>
+      <w:pPr>
+        <w:pStyle w:val="NormalWeb"/>
+        <w:spacing w:before="0" w:beforeAutospacing="0" w:after="0" w:afterAutospacing="0"/>
+        <w:rPr>
+          <w:rFonts w:asciiTheme="minorHAnsi" w:hAnsiTheme="minorHAnsi" w:cstheme="minorHAnsi"/>
+          <w:color w:val="2E75B5"/>
+        </w:rPr>
+      </w:pPr>
     </w:p>
     <w:tbl>
       <w:tblPr>
@@ -8282,6 +6329,7 @@
           <w:p>
             <w:pPr>
               <w:spacing w:after="0" w:line="240" w:lineRule="auto"/>
+              <w:jc w:val="both"/>
               <w:rPr>
                 <w:rFonts w:ascii="Verdana" w:eastAsia="Times New Roman" w:hAnsi="Verdana" w:cs="Calibri"/>
                 <w:color w:val="C80051"/>
@@ -8300,6 +6348,16 @@
               </w:rPr>
               <w:t xml:space="preserve">Générer les noms de fichiers </w:t>
             </w:r>
+            <w:r>
+              <w:rPr>
+                <w:rFonts w:ascii="Verdana" w:eastAsia="Times New Roman" w:hAnsi="Verdana" w:cs="Calibri"/>
+                <w:color w:val="C80051"/>
+                <w:sz w:val="24"/>
+                <w:szCs w:val="24"/>
+                <w:lang w:eastAsia="fr-BE"/>
+              </w:rPr>
+              <w:t>en C</w:t>
+            </w:r>
           </w:p>
           <w:p>
             <w:pPr>
@@ -8386,6 +6444,7 @@
                 <w:szCs w:val="24"/>
                 <w:lang w:eastAsia="fr-BE"/>
               </w:rPr>
+              <w:lastRenderedPageBreak/>
               <w:t xml:space="preserve">char </w:t>
             </w:r>
             <w:proofErr w:type="spellStart"/>
@@ -8552,6 +6611,7 @@
                 <w:rFonts w:ascii="Calibri" w:eastAsia="Times New Roman" w:hAnsi="Calibri" w:cs="Calibri"/>
                 <w:lang w:eastAsia="fr-BE"/>
               </w:rPr>
+              <w:lastRenderedPageBreak/>
               <w:t> </w:t>
             </w:r>
           </w:p>
@@ -8560,6 +6620,26 @@
     </w:tbl>
     <w:p>
       <w:pPr>
+        <w:pStyle w:val="NormalWeb"/>
+        <w:spacing w:before="0" w:beforeAutospacing="0" w:after="0" w:afterAutospacing="0"/>
+        <w:rPr>
+          <w:rFonts w:asciiTheme="minorHAnsi" w:hAnsiTheme="minorHAnsi" w:cstheme="minorHAnsi"/>
+          <w:color w:val="2E75B5"/>
+        </w:rPr>
+      </w:pPr>
+    </w:p>
+    <w:p>
+      <w:pPr>
+        <w:pStyle w:val="NormalWeb"/>
+        <w:spacing w:before="0" w:beforeAutospacing="0" w:after="0" w:afterAutospacing="0"/>
+        <w:rPr>
+          <w:rFonts w:cstheme="minorHAnsi"/>
+          <w:color w:val="2E75B5"/>
+        </w:rPr>
+      </w:pPr>
+    </w:p>
+    <w:p>
+      <w:pPr>
         <w:rPr>
           <w:rFonts w:eastAsia="Times New Roman" w:cstheme="minorHAnsi"/>
           <w:color w:val="2E75B5"/>
@@ -8569,35 +6649,8 @@
         </w:rPr>
       </w:pPr>
     </w:p>
-    <w:p>
-      <w:pPr>
-        <w:rPr>
-          <w:rFonts w:eastAsia="Times New Roman" w:cstheme="minorHAnsi"/>
-          <w:color w:val="2E75B5"/>
-          <w:sz w:val="24"/>
-          <w:szCs w:val="24"/>
-          <w:lang w:eastAsia="fr-BE"/>
-        </w:rPr>
-      </w:pPr>
-    </w:p>
-    <w:p>
-      <w:pPr>
-        <w:rPr>
-          <w:rFonts w:eastAsia="Times New Roman" w:cstheme="minorHAnsi"/>
-          <w:color w:val="2E75B5"/>
-          <w:sz w:val="24"/>
-          <w:szCs w:val="24"/>
-          <w:lang w:eastAsia="fr-BE"/>
-        </w:rPr>
-      </w:pPr>
-    </w:p>
     <w:sectPr>
-      <w:headerReference w:type="even" r:id="rId17"/>
-      <w:headerReference w:type="default" r:id="rId18"/>
-      <w:footerReference w:type="even" r:id="rId19"/>
-      <w:footerReference w:type="default" r:id="rId20"/>
-      <w:headerReference w:type="first" r:id="rId21"/>
-      <w:footerReference w:type="first" r:id="rId22"/>
+      <w:footerReference w:type="default" r:id="rId13"/>
       <w:pgSz w:w="11906" w:h="16838"/>
       <w:pgMar w:top="1417" w:right="1417" w:bottom="1417" w:left="1417" w:header="708" w:footer="708" w:gutter="0"/>
       <w:cols w:space="708"/>
@@ -8608,7 +6661,7 @@
 </file>
 
 <file path=word/endnotes.xml><?xml version="1.0" encoding="utf-8"?>
-<w:endnotes xmlns:wpc="http://schemas.microsoft.com/office/word/2010/wordprocessingCanvas" xmlns:cx="http://schemas.microsoft.com/office/drawing/2014/chartex" xmlns:cx1="http://schemas.microsoft.com/office/drawing/2015/9/8/chartex" xmlns:cx2="http://schemas.microsoft.com/office/drawing/2015/10/21/chartex" xmlns:cx3="http://schemas.microsoft.com/office/drawing/2016/5/9/chartex" xmlns:cx4="http://schemas.microsoft.com/office/drawing/2016/5/10/chartex" xmlns:cx5="http://schemas.microsoft.com/office/drawing/2016/5/11/chartex" xmlns:cx6="http://schemas.microsoft.com/office/drawing/2016/5/12/chartex" xmlns:cx7="http://schemas.microsoft.com/office/drawing/2016/5/13/chartex" xmlns:cx8="http://schemas.microsoft.com/office/drawing/2016/5/14/chartex" xmlns:mc="http://schemas.openxmlformats.org/markup-compatibility/2006" xmlns:aink="http://schemas.microsoft.com/office/drawing/2016/ink" xmlns:am3d="http://schemas.microsoft.com/office/drawing/2017/model3d" xmlns:o="urn:schemas-microsoft-com:office:office" xmlns:r="http://schemas.openxmlformats.org/officeDocument/2006/relationships" xmlns:m="http://schemas.openxmlformats.org/officeDocument/2006/math" xmlns:v="urn:schemas-microsoft-com:vml" xmlns:wp14="http://schemas.microsoft.com/office/word/2010/wordprocessingDrawing" xmlns:wp="http://schemas.openxmlformats.org/drawingml/2006/wordprocessingDrawing" xmlns:w10="urn:schemas-microsoft-com:office:word" xmlns:w="http://schemas.openxmlformats.org/wordprocessingml/2006/main" xmlns:w14="http://schemas.microsoft.com/office/word/2010/wordml" xmlns:w15="http://schemas.microsoft.com/office/word/2012/wordml" xmlns:w16cex="http://schemas.microsoft.com/office/word/2018/wordml/cex" xmlns:w16cid="http://schemas.microsoft.com/office/word/2016/wordml/cid" xmlns:w16="http://schemas.microsoft.com/office/word/2018/wordml" xmlns:w16se="http://schemas.microsoft.com/office/word/2015/wordml/symex" xmlns:wpg="http://schemas.microsoft.com/office/word/2010/wordprocessingGroup" xmlns:wpi="http://schemas.microsoft.com/office/word/2010/wordprocessingInk" xmlns:wne="http://schemas.microsoft.com/office/word/2006/wordml" xmlns:wps="http://schemas.microsoft.com/office/word/2010/wordprocessingShape" mc:Ignorable="w14 w15 w16se w16cid w16 w16cex wp14">
+<w:endnotes xmlns:wpc="http://schemas.microsoft.com/office/word/2010/wordprocessingCanvas" xmlns:cx="http://schemas.microsoft.com/office/drawing/2014/chartex" xmlns:cx1="http://schemas.microsoft.com/office/drawing/2015/9/8/chartex" xmlns:cx2="http://schemas.microsoft.com/office/drawing/2015/10/21/chartex" xmlns:cx3="http://schemas.microsoft.com/office/drawing/2016/5/9/chartex" xmlns:cx4="http://schemas.microsoft.com/office/drawing/2016/5/10/chartex" xmlns:cx5="http://schemas.microsoft.com/office/drawing/2016/5/11/chartex" xmlns:cx6="http://schemas.microsoft.com/office/drawing/2016/5/12/chartex" xmlns:cx7="http://schemas.microsoft.com/office/drawing/2016/5/13/chartex" xmlns:cx8="http://schemas.microsoft.com/office/drawing/2016/5/14/chartex" xmlns:mc="http://schemas.openxmlformats.org/markup-compatibility/2006" xmlns:aink="http://schemas.microsoft.com/office/drawing/2016/ink" xmlns:am3d="http://schemas.microsoft.com/office/drawing/2017/model3d" xmlns:o="urn:schemas-microsoft-com:office:office" xmlns:oel="http://schemas.microsoft.com/office/2019/extlst" xmlns:r="http://schemas.openxmlformats.org/officeDocument/2006/relationships" xmlns:m="http://schemas.openxmlformats.org/officeDocument/2006/math" xmlns:v="urn:schemas-microsoft-com:vml" xmlns:wp14="http://schemas.microsoft.com/office/word/2010/wordprocessingDrawing" xmlns:wp="http://schemas.openxmlformats.org/drawingml/2006/wordprocessingDrawing" xmlns:w10="urn:schemas-microsoft-com:office:word" xmlns:w="http://schemas.openxmlformats.org/wordprocessingml/2006/main" xmlns:w14="http://schemas.microsoft.com/office/word/2010/wordml" xmlns:w15="http://schemas.microsoft.com/office/word/2012/wordml" xmlns:w16cex="http://schemas.microsoft.com/office/word/2018/wordml/cex" xmlns:w16cid="http://schemas.microsoft.com/office/word/2016/wordml/cid" xmlns:w16="http://schemas.microsoft.com/office/word/2018/wordml" xmlns:w16sdtdh="http://schemas.microsoft.com/office/word/2020/wordml/sdtdatahash" xmlns:w16se="http://schemas.microsoft.com/office/word/2015/wordml/symex" xmlns:wpg="http://schemas.microsoft.com/office/word/2010/wordprocessingGroup" xmlns:wpi="http://schemas.microsoft.com/office/word/2010/wordprocessingInk" xmlns:wne="http://schemas.microsoft.com/office/word/2006/wordml" xmlns:wps="http://schemas.microsoft.com/office/word/2010/wordprocessingShape" mc:Ignorable="w14 w15 w16se w16cid w16 w16cex w16sdtdh wp14">
   <w:endnote w:type="separator" w:id="-1">
     <w:p>
       <w:pPr>
@@ -8633,31 +6686,13 @@
 </file>
 
 <file path=word/footer1.xml><?xml version="1.0" encoding="utf-8"?>
-<w:ftr xmlns:wpc="http://schemas.microsoft.com/office/word/2010/wordprocessingCanvas" xmlns:cx="http://schemas.microsoft.com/office/drawing/2014/chartex" xmlns:cx1="http://schemas.microsoft.com/office/drawing/2015/9/8/chartex" xmlns:cx2="http://schemas.microsoft.com/office/drawing/2015/10/21/chartex" xmlns:cx3="http://schemas.microsoft.com/office/drawing/2016/5/9/chartex" xmlns:cx4="http://schemas.microsoft.com/office/drawing/2016/5/10/chartex" xmlns:cx5="http://schemas.microsoft.com/office/drawing/2016/5/11/chartex" xmlns:cx6="http://schemas.microsoft.com/office/drawing/2016/5/12/chartex" xmlns:cx7="http://schemas.microsoft.com/office/drawing/2016/5/13/chartex" xmlns:cx8="http://schemas.microsoft.com/office/drawing/2016/5/14/chartex" xmlns:mc="http://schemas.openxmlformats.org/markup-compatibility/2006" xmlns:aink="http://schemas.microsoft.com/office/drawing/2016/ink" xmlns:am3d="http://schemas.microsoft.com/office/drawing/2017/model3d" xmlns:o="urn:schemas-microsoft-com:office:office" xmlns:r="http://schemas.openxmlformats.org/officeDocument/2006/relationships" xmlns:m="http://schemas.openxmlformats.org/officeDocument/2006/math" xmlns:v="urn:schemas-microsoft-com:vml" xmlns:wp14="http://schemas.microsoft.com/office/word/2010/wordprocessingDrawing" xmlns:wp="http://schemas.openxmlformats.org/drawingml/2006/wordprocessingDrawing" xmlns:w10="urn:schemas-microsoft-com:office:word" xmlns:w="http://schemas.openxmlformats.org/wordprocessingml/2006/main" xmlns:w14="http://schemas.microsoft.com/office/word/2010/wordml" xmlns:w15="http://schemas.microsoft.com/office/word/2012/wordml" xmlns:w16cex="http://schemas.microsoft.com/office/word/2018/wordml/cex" xmlns:w16cid="http://schemas.microsoft.com/office/word/2016/wordml/cid" xmlns:w16="http://schemas.microsoft.com/office/word/2018/wordml" xmlns:w16se="http://schemas.microsoft.com/office/word/2015/wordml/symex" xmlns:wpg="http://schemas.microsoft.com/office/word/2010/wordprocessingGroup" xmlns:wpi="http://schemas.microsoft.com/office/word/2010/wordprocessingInk" xmlns:wne="http://schemas.microsoft.com/office/word/2006/wordml" xmlns:wps="http://schemas.microsoft.com/office/word/2010/wordprocessingShape" mc:Ignorable="w14 w15 w16se w16cid w16 w16cex wp14">
-  <w:p>
-    <w:pPr>
-      <w:pStyle w:val="Pieddepage"/>
-    </w:pPr>
-  </w:p>
-</w:ftr>
-</file>
-
-<file path=word/footer2.xml><?xml version="1.0" encoding="utf-8"?>
-<w:ftr xmlns:wpc="http://schemas.microsoft.com/office/word/2010/wordprocessingCanvas" xmlns:cx="http://schemas.microsoft.com/office/drawing/2014/chartex" xmlns:cx1="http://schemas.microsoft.com/office/drawing/2015/9/8/chartex" xmlns:cx2="http://schemas.microsoft.com/office/drawing/2015/10/21/chartex" xmlns:cx3="http://schemas.microsoft.com/office/drawing/2016/5/9/chartex" xmlns:cx4="http://schemas.microsoft.com/office/drawing/2016/5/10/chartex" xmlns:cx5="http://schemas.microsoft.com/office/drawing/2016/5/11/chartex" xmlns:cx6="http://schemas.microsoft.com/office/drawing/2016/5/12/chartex" xmlns:cx7="http://schemas.microsoft.com/office/drawing/2016/5/13/chartex" xmlns:cx8="http://schemas.microsoft.com/office/drawing/2016/5/14/chartex" xmlns:mc="http://schemas.openxmlformats.org/markup-compatibility/2006" xmlns:aink="http://schemas.microsoft.com/office/drawing/2016/ink" xmlns:am3d="http://schemas.microsoft.com/office/drawing/2017/model3d" xmlns:o="urn:schemas-microsoft-com:office:office" xmlns:r="http://schemas.openxmlformats.org/officeDocument/2006/relationships" xmlns:m="http://schemas.openxmlformats.org/officeDocument/2006/math" xmlns:v="urn:schemas-microsoft-com:vml" xmlns:wp14="http://schemas.microsoft.com/office/word/2010/wordprocessingDrawing" xmlns:wp="http://schemas.openxmlformats.org/drawingml/2006/wordprocessingDrawing" xmlns:w10="urn:schemas-microsoft-com:office:word" xmlns:w="http://schemas.openxmlformats.org/wordprocessingml/2006/main" xmlns:w14="http://schemas.microsoft.com/office/word/2010/wordml" xmlns:w15="http://schemas.microsoft.com/office/word/2012/wordml" xmlns:w16cex="http://schemas.microsoft.com/office/word/2018/wordml/cex" xmlns:w16cid="http://schemas.microsoft.com/office/word/2016/wordml/cid" xmlns:w16="http://schemas.microsoft.com/office/word/2018/wordml" xmlns:w16se="http://schemas.microsoft.com/office/word/2015/wordml/symex" xmlns:wpg="http://schemas.microsoft.com/office/word/2010/wordprocessingGroup" xmlns:wpi="http://schemas.microsoft.com/office/word/2010/wordprocessingInk" xmlns:wne="http://schemas.microsoft.com/office/word/2006/wordml" xmlns:wps="http://schemas.microsoft.com/office/word/2010/wordprocessingShape" mc:Ignorable="w14 w15 w16se w16cid w16 w16cex wp14">
+<w:ftr xmlns:wpc="http://schemas.microsoft.com/office/word/2010/wordprocessingCanvas" xmlns:cx="http://schemas.microsoft.com/office/drawing/2014/chartex" xmlns:cx1="http://schemas.microsoft.com/office/drawing/2015/9/8/chartex" xmlns:cx2="http://schemas.microsoft.com/office/drawing/2015/10/21/chartex" xmlns:cx3="http://schemas.microsoft.com/office/drawing/2016/5/9/chartex" xmlns:cx4="http://schemas.microsoft.com/office/drawing/2016/5/10/chartex" xmlns:cx5="http://schemas.microsoft.com/office/drawing/2016/5/11/chartex" xmlns:cx6="http://schemas.microsoft.com/office/drawing/2016/5/12/chartex" xmlns:cx7="http://schemas.microsoft.com/office/drawing/2016/5/13/chartex" xmlns:cx8="http://schemas.microsoft.com/office/drawing/2016/5/14/chartex" xmlns:mc="http://schemas.openxmlformats.org/markup-compatibility/2006" xmlns:aink="http://schemas.microsoft.com/office/drawing/2016/ink" xmlns:am3d="http://schemas.microsoft.com/office/drawing/2017/model3d" xmlns:o="urn:schemas-microsoft-com:office:office" xmlns:oel="http://schemas.microsoft.com/office/2019/extlst" xmlns:r="http://schemas.openxmlformats.org/officeDocument/2006/relationships" xmlns:m="http://schemas.openxmlformats.org/officeDocument/2006/math" xmlns:v="urn:schemas-microsoft-com:vml" xmlns:wp14="http://schemas.microsoft.com/office/word/2010/wordprocessingDrawing" xmlns:wp="http://schemas.openxmlformats.org/drawingml/2006/wordprocessingDrawing" xmlns:w10="urn:schemas-microsoft-com:office:word" xmlns:w="http://schemas.openxmlformats.org/wordprocessingml/2006/main" xmlns:w14="http://schemas.microsoft.com/office/word/2010/wordml" xmlns:w15="http://schemas.microsoft.com/office/word/2012/wordml" xmlns:w16cex="http://schemas.microsoft.com/office/word/2018/wordml/cex" xmlns:w16cid="http://schemas.microsoft.com/office/word/2016/wordml/cid" xmlns:w16="http://schemas.microsoft.com/office/word/2018/wordml" xmlns:w16sdtdh="http://schemas.microsoft.com/office/word/2020/wordml/sdtdatahash" xmlns:w16se="http://schemas.microsoft.com/office/word/2015/wordml/symex" xmlns:wpg="http://schemas.microsoft.com/office/word/2010/wordprocessingGroup" xmlns:wpi="http://schemas.microsoft.com/office/word/2010/wordprocessingInk" xmlns:wne="http://schemas.microsoft.com/office/word/2006/wordml" xmlns:wps="http://schemas.microsoft.com/office/word/2010/wordprocessingShape" mc:Ignorable="w14 w15 w16se w16cid w16 w16cex w16sdtdh wp14">
   <w:p>
     <w:pPr>
       <w:pStyle w:val="Pieddepage"/>
     </w:pPr>
     <w:r>
-      <w:t xml:space="preserve">IG232 : « De la programmation numérique à la data intelligence » I. </w:t>
-    </w:r>
-    <w:proofErr w:type="spellStart"/>
-    <w:r>
-      <w:t>Sboui</w:t>
-    </w:r>
-    <w:proofErr w:type="spellEnd"/>
-    <w:r>
-      <w:t xml:space="preserve"> &amp; C. Charlier</w:t>
+      <w:t>IG232 : « De la programmation numérique à la data intelligence » C. Charlier</w:t>
     </w:r>
   </w:p>
   <w:p>
@@ -8668,18 +6703,8 @@
 </w:ftr>
 </file>
 
-<file path=word/footer3.xml><?xml version="1.0" encoding="utf-8"?>
-<w:ftr xmlns:wpc="http://schemas.microsoft.com/office/word/2010/wordprocessingCanvas" xmlns:cx="http://schemas.microsoft.com/office/drawing/2014/chartex" xmlns:cx1="http://schemas.microsoft.com/office/drawing/2015/9/8/chartex" xmlns:cx2="http://schemas.microsoft.com/office/drawing/2015/10/21/chartex" xmlns:cx3="http://schemas.microsoft.com/office/drawing/2016/5/9/chartex" xmlns:cx4="http://schemas.microsoft.com/office/drawing/2016/5/10/chartex" xmlns:cx5="http://schemas.microsoft.com/office/drawing/2016/5/11/chartex" xmlns:cx6="http://schemas.microsoft.com/office/drawing/2016/5/12/chartex" xmlns:cx7="http://schemas.microsoft.com/office/drawing/2016/5/13/chartex" xmlns:cx8="http://schemas.microsoft.com/office/drawing/2016/5/14/chartex" xmlns:mc="http://schemas.openxmlformats.org/markup-compatibility/2006" xmlns:aink="http://schemas.microsoft.com/office/drawing/2016/ink" xmlns:am3d="http://schemas.microsoft.com/office/drawing/2017/model3d" xmlns:o="urn:schemas-microsoft-com:office:office" xmlns:r="http://schemas.openxmlformats.org/officeDocument/2006/relationships" xmlns:m="http://schemas.openxmlformats.org/officeDocument/2006/math" xmlns:v="urn:schemas-microsoft-com:vml" xmlns:wp14="http://schemas.microsoft.com/office/word/2010/wordprocessingDrawing" xmlns:wp="http://schemas.openxmlformats.org/drawingml/2006/wordprocessingDrawing" xmlns:w10="urn:schemas-microsoft-com:office:word" xmlns:w="http://schemas.openxmlformats.org/wordprocessingml/2006/main" xmlns:w14="http://schemas.microsoft.com/office/word/2010/wordml" xmlns:w15="http://schemas.microsoft.com/office/word/2012/wordml" xmlns:w16cex="http://schemas.microsoft.com/office/word/2018/wordml/cex" xmlns:w16cid="http://schemas.microsoft.com/office/word/2016/wordml/cid" xmlns:w16="http://schemas.microsoft.com/office/word/2018/wordml" xmlns:w16se="http://schemas.microsoft.com/office/word/2015/wordml/symex" xmlns:wpg="http://schemas.microsoft.com/office/word/2010/wordprocessingGroup" xmlns:wpi="http://schemas.microsoft.com/office/word/2010/wordprocessingInk" xmlns:wne="http://schemas.microsoft.com/office/word/2006/wordml" xmlns:wps="http://schemas.microsoft.com/office/word/2010/wordprocessingShape" mc:Ignorable="w14 w15 w16se w16cid w16 w16cex wp14">
-  <w:p>
-    <w:pPr>
-      <w:pStyle w:val="Pieddepage"/>
-    </w:pPr>
-  </w:p>
-</w:ftr>
-</file>
-
 <file path=word/footnotes.xml><?xml version="1.0" encoding="utf-8"?>
-<w:footnotes xmlns:wpc="http://schemas.microsoft.com/office/word/2010/wordprocessingCanvas" xmlns:cx="http://schemas.microsoft.com/office/drawing/2014/chartex" xmlns:cx1="http://schemas.microsoft.com/office/drawing/2015/9/8/chartex" xmlns:cx2="http://schemas.microsoft.com/office/drawing/2015/10/21/chartex" xmlns:cx3="http://schemas.microsoft.com/office/drawing/2016/5/9/chartex" xmlns:cx4="http://schemas.microsoft.com/office/drawing/2016/5/10/chartex" xmlns:cx5="http://schemas.microsoft.com/office/drawing/2016/5/11/chartex" xmlns:cx6="http://schemas.microsoft.com/office/drawing/2016/5/12/chartex" xmlns:cx7="http://schemas.microsoft.com/office/drawing/2016/5/13/chartex" xmlns:cx8="http://schemas.microsoft.com/office/drawing/2016/5/14/chartex" xmlns:mc="http://schemas.openxmlformats.org/markup-compatibility/2006" xmlns:aink="http://schemas.microsoft.com/office/drawing/2016/ink" xmlns:am3d="http://schemas.microsoft.com/office/drawing/2017/model3d" xmlns:o="urn:schemas-microsoft-com:office:office" xmlns:r="http://schemas.openxmlformats.org/officeDocument/2006/relationships" xmlns:m="http://schemas.openxmlformats.org/officeDocument/2006/math" xmlns:v="urn:schemas-microsoft-com:vml" xmlns:wp14="http://schemas.microsoft.com/office/word/2010/wordprocessingDrawing" xmlns:wp="http://schemas.openxmlformats.org/drawingml/2006/wordprocessingDrawing" xmlns:w10="urn:schemas-microsoft-com:office:word" xmlns:w="http://schemas.openxmlformats.org/wordprocessingml/2006/main" xmlns:w14="http://schemas.microsoft.com/office/word/2010/wordml" xmlns:w15="http://schemas.microsoft.com/office/word/2012/wordml" xmlns:w16cex="http://schemas.microsoft.com/office/word/2018/wordml/cex" xmlns:w16cid="http://schemas.microsoft.com/office/word/2016/wordml/cid" xmlns:w16="http://schemas.microsoft.com/office/word/2018/wordml" xmlns:w16se="http://schemas.microsoft.com/office/word/2015/wordml/symex" xmlns:wpg="http://schemas.microsoft.com/office/word/2010/wordprocessingGroup" xmlns:wpi="http://schemas.microsoft.com/office/word/2010/wordprocessingInk" xmlns:wne="http://schemas.microsoft.com/office/word/2006/wordml" xmlns:wps="http://schemas.microsoft.com/office/word/2010/wordprocessingShape" mc:Ignorable="w14 w15 w16se w16cid w16 w16cex wp14">
+<w:footnotes xmlns:wpc="http://schemas.microsoft.com/office/word/2010/wordprocessingCanvas" xmlns:cx="http://schemas.microsoft.com/office/drawing/2014/chartex" xmlns:cx1="http://schemas.microsoft.com/office/drawing/2015/9/8/chartex" xmlns:cx2="http://schemas.microsoft.com/office/drawing/2015/10/21/chartex" xmlns:cx3="http://schemas.microsoft.com/office/drawing/2016/5/9/chartex" xmlns:cx4="http://schemas.microsoft.com/office/drawing/2016/5/10/chartex" xmlns:cx5="http://schemas.microsoft.com/office/drawing/2016/5/11/chartex" xmlns:cx6="http://schemas.microsoft.com/office/drawing/2016/5/12/chartex" xmlns:cx7="http://schemas.microsoft.com/office/drawing/2016/5/13/chartex" xmlns:cx8="http://schemas.microsoft.com/office/drawing/2016/5/14/chartex" xmlns:mc="http://schemas.openxmlformats.org/markup-compatibility/2006" xmlns:aink="http://schemas.microsoft.com/office/drawing/2016/ink" xmlns:am3d="http://schemas.microsoft.com/office/drawing/2017/model3d" xmlns:o="urn:schemas-microsoft-com:office:office" xmlns:oel="http://schemas.microsoft.com/office/2019/extlst" xmlns:r="http://schemas.openxmlformats.org/officeDocument/2006/relationships" xmlns:m="http://schemas.openxmlformats.org/officeDocument/2006/math" xmlns:v="urn:schemas-microsoft-com:vml" xmlns:wp14="http://schemas.microsoft.com/office/word/2010/wordprocessingDrawing" xmlns:wp="http://schemas.openxmlformats.org/drawingml/2006/wordprocessingDrawing" xmlns:w10="urn:schemas-microsoft-com:office:word" xmlns:w="http://schemas.openxmlformats.org/wordprocessingml/2006/main" xmlns:w14="http://schemas.microsoft.com/office/word/2010/wordml" xmlns:w15="http://schemas.microsoft.com/office/word/2012/wordml" xmlns:w16cex="http://schemas.microsoft.com/office/word/2018/wordml/cex" xmlns:w16cid="http://schemas.microsoft.com/office/word/2016/wordml/cid" xmlns:w16="http://schemas.microsoft.com/office/word/2018/wordml" xmlns:w16sdtdh="http://schemas.microsoft.com/office/word/2020/wordml/sdtdatahash" xmlns:w16se="http://schemas.microsoft.com/office/word/2015/wordml/symex" xmlns:wpg="http://schemas.microsoft.com/office/word/2010/wordprocessingGroup" xmlns:wpi="http://schemas.microsoft.com/office/word/2010/wordprocessingInk" xmlns:wne="http://schemas.microsoft.com/office/word/2006/wordml" xmlns:wps="http://schemas.microsoft.com/office/word/2010/wordprocessingShape" mc:Ignorable="w14 w15 w16se w16cid w16 w16cex w16sdtdh wp14">
   <w:footnote w:type="separator" w:id="-1">
     <w:p>
       <w:pPr>
@@ -8703,38 +6728,8 @@
 </w:footnotes>
 </file>
 
-<file path=word/header1.xml><?xml version="1.0" encoding="utf-8"?>
-<w:hdr xmlns:wpc="http://schemas.microsoft.com/office/word/2010/wordprocessingCanvas" xmlns:cx="http://schemas.microsoft.com/office/drawing/2014/chartex" xmlns:cx1="http://schemas.microsoft.com/office/drawing/2015/9/8/chartex" xmlns:cx2="http://schemas.microsoft.com/office/drawing/2015/10/21/chartex" xmlns:cx3="http://schemas.microsoft.com/office/drawing/2016/5/9/chartex" xmlns:cx4="http://schemas.microsoft.com/office/drawing/2016/5/10/chartex" xmlns:cx5="http://schemas.microsoft.com/office/drawing/2016/5/11/chartex" xmlns:cx6="http://schemas.microsoft.com/office/drawing/2016/5/12/chartex" xmlns:cx7="http://schemas.microsoft.com/office/drawing/2016/5/13/chartex" xmlns:cx8="http://schemas.microsoft.com/office/drawing/2016/5/14/chartex" xmlns:mc="http://schemas.openxmlformats.org/markup-compatibility/2006" xmlns:aink="http://schemas.microsoft.com/office/drawing/2016/ink" xmlns:am3d="http://schemas.microsoft.com/office/drawing/2017/model3d" xmlns:o="urn:schemas-microsoft-com:office:office" xmlns:r="http://schemas.openxmlformats.org/officeDocument/2006/relationships" xmlns:m="http://schemas.openxmlformats.org/officeDocument/2006/math" xmlns:v="urn:schemas-microsoft-com:vml" xmlns:wp14="http://schemas.microsoft.com/office/word/2010/wordprocessingDrawing" xmlns:wp="http://schemas.openxmlformats.org/drawingml/2006/wordprocessingDrawing" xmlns:w10="urn:schemas-microsoft-com:office:word" xmlns:w="http://schemas.openxmlformats.org/wordprocessingml/2006/main" xmlns:w14="http://schemas.microsoft.com/office/word/2010/wordml" xmlns:w15="http://schemas.microsoft.com/office/word/2012/wordml" xmlns:w16cex="http://schemas.microsoft.com/office/word/2018/wordml/cex" xmlns:w16cid="http://schemas.microsoft.com/office/word/2016/wordml/cid" xmlns:w16="http://schemas.microsoft.com/office/word/2018/wordml" xmlns:w16se="http://schemas.microsoft.com/office/word/2015/wordml/symex" xmlns:wpg="http://schemas.microsoft.com/office/word/2010/wordprocessingGroup" xmlns:wpi="http://schemas.microsoft.com/office/word/2010/wordprocessingInk" xmlns:wne="http://schemas.microsoft.com/office/word/2006/wordml" xmlns:wps="http://schemas.microsoft.com/office/word/2010/wordprocessingShape" mc:Ignorable="w14 w15 w16se w16cid w16 w16cex wp14">
-  <w:p>
-    <w:pPr>
-      <w:pStyle w:val="En-tte"/>
-    </w:pPr>
-  </w:p>
-</w:hdr>
-</file>
-
-<file path=word/header2.xml><?xml version="1.0" encoding="utf-8"?>
-<w:hdr xmlns:wpc="http://schemas.microsoft.com/office/word/2010/wordprocessingCanvas" xmlns:cx="http://schemas.microsoft.com/office/drawing/2014/chartex" xmlns:cx1="http://schemas.microsoft.com/office/drawing/2015/9/8/chartex" xmlns:cx2="http://schemas.microsoft.com/office/drawing/2015/10/21/chartex" xmlns:cx3="http://schemas.microsoft.com/office/drawing/2016/5/9/chartex" xmlns:cx4="http://schemas.microsoft.com/office/drawing/2016/5/10/chartex" xmlns:cx5="http://schemas.microsoft.com/office/drawing/2016/5/11/chartex" xmlns:cx6="http://schemas.microsoft.com/office/drawing/2016/5/12/chartex" xmlns:cx7="http://schemas.microsoft.com/office/drawing/2016/5/13/chartex" xmlns:cx8="http://schemas.microsoft.com/office/drawing/2016/5/14/chartex" xmlns:mc="http://schemas.openxmlformats.org/markup-compatibility/2006" xmlns:aink="http://schemas.microsoft.com/office/drawing/2016/ink" xmlns:am3d="http://schemas.microsoft.com/office/drawing/2017/model3d" xmlns:o="urn:schemas-microsoft-com:office:office" xmlns:r="http://schemas.openxmlformats.org/officeDocument/2006/relationships" xmlns:m="http://schemas.openxmlformats.org/officeDocument/2006/math" xmlns:v="urn:schemas-microsoft-com:vml" xmlns:wp14="http://schemas.microsoft.com/office/word/2010/wordprocessingDrawing" xmlns:wp="http://schemas.openxmlformats.org/drawingml/2006/wordprocessingDrawing" xmlns:w10="urn:schemas-microsoft-com:office:word" xmlns:w="http://schemas.openxmlformats.org/wordprocessingml/2006/main" xmlns:w14="http://schemas.microsoft.com/office/word/2010/wordml" xmlns:w15="http://schemas.microsoft.com/office/word/2012/wordml" xmlns:w16cex="http://schemas.microsoft.com/office/word/2018/wordml/cex" xmlns:w16cid="http://schemas.microsoft.com/office/word/2016/wordml/cid" xmlns:w16="http://schemas.microsoft.com/office/word/2018/wordml" xmlns:w16se="http://schemas.microsoft.com/office/word/2015/wordml/symex" xmlns:wpg="http://schemas.microsoft.com/office/word/2010/wordprocessingGroup" xmlns:wpi="http://schemas.microsoft.com/office/word/2010/wordprocessingInk" xmlns:wne="http://schemas.microsoft.com/office/word/2006/wordml" xmlns:wps="http://schemas.microsoft.com/office/word/2010/wordprocessingShape" mc:Ignorable="w14 w15 w16se w16cid w16 w16cex wp14">
-  <w:p>
-    <w:pPr>
-      <w:pStyle w:val="En-tte"/>
-    </w:pPr>
-  </w:p>
-</w:hdr>
-</file>
-
-<file path=word/header3.xml><?xml version="1.0" encoding="utf-8"?>
-<w:hdr xmlns:wpc="http://schemas.microsoft.com/office/word/2010/wordprocessingCanvas" xmlns:cx="http://schemas.microsoft.com/office/drawing/2014/chartex" xmlns:cx1="http://schemas.microsoft.com/office/drawing/2015/9/8/chartex" xmlns:cx2="http://schemas.microsoft.com/office/drawing/2015/10/21/chartex" xmlns:cx3="http://schemas.microsoft.com/office/drawing/2016/5/9/chartex" xmlns:cx4="http://schemas.microsoft.com/office/drawing/2016/5/10/chartex" xmlns:cx5="http://schemas.microsoft.com/office/drawing/2016/5/11/chartex" xmlns:cx6="http://schemas.microsoft.com/office/drawing/2016/5/12/chartex" xmlns:cx7="http://schemas.microsoft.com/office/drawing/2016/5/13/chartex" xmlns:cx8="http://schemas.microsoft.com/office/drawing/2016/5/14/chartex" xmlns:mc="http://schemas.openxmlformats.org/markup-compatibility/2006" xmlns:aink="http://schemas.microsoft.com/office/drawing/2016/ink" xmlns:am3d="http://schemas.microsoft.com/office/drawing/2017/model3d" xmlns:o="urn:schemas-microsoft-com:office:office" xmlns:r="http://schemas.openxmlformats.org/officeDocument/2006/relationships" xmlns:m="http://schemas.openxmlformats.org/officeDocument/2006/math" xmlns:v="urn:schemas-microsoft-com:vml" xmlns:wp14="http://schemas.microsoft.com/office/word/2010/wordprocessingDrawing" xmlns:wp="http://schemas.openxmlformats.org/drawingml/2006/wordprocessingDrawing" xmlns:w10="urn:schemas-microsoft-com:office:word" xmlns:w="http://schemas.openxmlformats.org/wordprocessingml/2006/main" xmlns:w14="http://schemas.microsoft.com/office/word/2010/wordml" xmlns:w15="http://schemas.microsoft.com/office/word/2012/wordml" xmlns:w16cex="http://schemas.microsoft.com/office/word/2018/wordml/cex" xmlns:w16cid="http://schemas.microsoft.com/office/word/2016/wordml/cid" xmlns:w16="http://schemas.microsoft.com/office/word/2018/wordml" xmlns:w16se="http://schemas.microsoft.com/office/word/2015/wordml/symex" xmlns:wpg="http://schemas.microsoft.com/office/word/2010/wordprocessingGroup" xmlns:wpi="http://schemas.microsoft.com/office/word/2010/wordprocessingInk" xmlns:wne="http://schemas.microsoft.com/office/word/2006/wordml" xmlns:wps="http://schemas.microsoft.com/office/word/2010/wordprocessingShape" mc:Ignorable="w14 w15 w16se w16cid w16 w16cex wp14">
-  <w:p>
-    <w:pPr>
-      <w:pStyle w:val="En-tte"/>
-    </w:pPr>
-  </w:p>
-</w:hdr>
-</file>
-
 <file path=word/numbering.xml><?xml version="1.0" encoding="utf-8"?>
-<w:numbering xmlns:wpc="http://schemas.microsoft.com/office/word/2010/wordprocessingCanvas" xmlns:cx="http://schemas.microsoft.com/office/drawing/2014/chartex" xmlns:cx1="http://schemas.microsoft.com/office/drawing/2015/9/8/chartex" xmlns:cx2="http://schemas.microsoft.com/office/drawing/2015/10/21/chartex" xmlns:cx3="http://schemas.microsoft.com/office/drawing/2016/5/9/chartex" xmlns:cx4="http://schemas.microsoft.com/office/drawing/2016/5/10/chartex" xmlns:cx5="http://schemas.microsoft.com/office/drawing/2016/5/11/chartex" xmlns:cx6="http://schemas.microsoft.com/office/drawing/2016/5/12/chartex" xmlns:cx7="http://schemas.microsoft.com/office/drawing/2016/5/13/chartex" xmlns:cx8="http://schemas.microsoft.com/office/drawing/2016/5/14/chartex" xmlns:mc="http://schemas.openxmlformats.org/markup-compatibility/2006" xmlns:aink="http://schemas.microsoft.com/office/drawing/2016/ink" xmlns:am3d="http://schemas.microsoft.com/office/drawing/2017/model3d" xmlns:o="urn:schemas-microsoft-com:office:office" xmlns:r="http://schemas.openxmlformats.org/officeDocument/2006/relationships" xmlns:m="http://schemas.openxmlformats.org/officeDocument/2006/math" xmlns:v="urn:schemas-microsoft-com:vml" xmlns:wp14="http://schemas.microsoft.com/office/word/2010/wordprocessingDrawing" xmlns:wp="http://schemas.openxmlformats.org/drawingml/2006/wordprocessingDrawing" xmlns:w10="urn:schemas-microsoft-com:office:word" xmlns:w="http://schemas.openxmlformats.org/wordprocessingml/2006/main" xmlns:w14="http://schemas.microsoft.com/office/word/2010/wordml" xmlns:w15="http://schemas.microsoft.com/office/word/2012/wordml" xmlns:w16cex="http://schemas.microsoft.com/office/word/2018/wordml/cex" xmlns:w16cid="http://schemas.microsoft.com/office/word/2016/wordml/cid" xmlns:w16="http://schemas.microsoft.com/office/word/2018/wordml" xmlns:w16se="http://schemas.microsoft.com/office/word/2015/wordml/symex" xmlns:wpg="http://schemas.microsoft.com/office/word/2010/wordprocessingGroup" xmlns:wpi="http://schemas.microsoft.com/office/word/2010/wordprocessingInk" xmlns:wne="http://schemas.microsoft.com/office/word/2006/wordml" xmlns:wps="http://schemas.microsoft.com/office/word/2010/wordprocessingShape" mc:Ignorable="w14 w15 w16se w16cid w16 w16cex wp14">
+<w:numbering xmlns:wpc="http://schemas.microsoft.com/office/word/2010/wordprocessingCanvas" xmlns:cx="http://schemas.microsoft.com/office/drawing/2014/chartex" xmlns:cx1="http://schemas.microsoft.com/office/drawing/2015/9/8/chartex" xmlns:cx2="http://schemas.microsoft.com/office/drawing/2015/10/21/chartex" xmlns:cx3="http://schemas.microsoft.com/office/drawing/2016/5/9/chartex" xmlns:cx4="http://schemas.microsoft.com/office/drawing/2016/5/10/chartex" xmlns:cx5="http://schemas.microsoft.com/office/drawing/2016/5/11/chartex" xmlns:cx6="http://schemas.microsoft.com/office/drawing/2016/5/12/chartex" xmlns:cx7="http://schemas.microsoft.com/office/drawing/2016/5/13/chartex" xmlns:cx8="http://schemas.microsoft.com/office/drawing/2016/5/14/chartex" xmlns:mc="http://schemas.openxmlformats.org/markup-compatibility/2006" xmlns:aink="http://schemas.microsoft.com/office/drawing/2016/ink" xmlns:am3d="http://schemas.microsoft.com/office/drawing/2017/model3d" xmlns:o="urn:schemas-microsoft-com:office:office" xmlns:oel="http://schemas.microsoft.com/office/2019/extlst" xmlns:r="http://schemas.openxmlformats.org/officeDocument/2006/relationships" xmlns:m="http://schemas.openxmlformats.org/officeDocument/2006/math" xmlns:v="urn:schemas-microsoft-com:vml" xmlns:wp14="http://schemas.microsoft.com/office/word/2010/wordprocessingDrawing" xmlns:wp="http://schemas.openxmlformats.org/drawingml/2006/wordprocessingDrawing" xmlns:w10="urn:schemas-microsoft-com:office:word" xmlns:w="http://schemas.openxmlformats.org/wordprocessingml/2006/main" xmlns:w14="http://schemas.microsoft.com/office/word/2010/wordml" xmlns:w15="http://schemas.microsoft.com/office/word/2012/wordml" xmlns:w16cex="http://schemas.microsoft.com/office/word/2018/wordml/cex" xmlns:w16cid="http://schemas.microsoft.com/office/word/2016/wordml/cid" xmlns:w16="http://schemas.microsoft.com/office/word/2018/wordml" xmlns:w16sdtdh="http://schemas.microsoft.com/office/word/2020/wordml/sdtdatahash" xmlns:w16se="http://schemas.microsoft.com/office/word/2015/wordml/symex" xmlns:wpg="http://schemas.microsoft.com/office/word/2010/wordprocessingGroup" xmlns:wpi="http://schemas.microsoft.com/office/word/2010/wordprocessingInk" xmlns:wne="http://schemas.microsoft.com/office/word/2006/wordml" xmlns:wps="http://schemas.microsoft.com/office/word/2010/wordprocessingShape" mc:Ignorable="w14 w15 w16se w16cid w16 w16cex w16sdtdh wp14">
   <w:abstractNum w:abstractNumId="0" w15:restartNumberingAfterBreak="0">
     <w:nsid w:val="0E080E3B"/>
     <w:multiLevelType w:val="hybridMultilevel"/>
@@ -9455,29 +7450,29 @@
       </w:pPr>
     </w:lvl>
   </w:abstractNum>
-  <w:num w:numId="1">
+  <w:num w:numId="1" w16cid:durableId="1969823766">
     <w:abstractNumId w:val="4"/>
   </w:num>
-  <w:num w:numId="2">
+  <w:num w:numId="2" w16cid:durableId="1867986128">
     <w:abstractNumId w:val="1"/>
   </w:num>
-  <w:num w:numId="3">
+  <w:num w:numId="3" w16cid:durableId="1060909896">
     <w:abstractNumId w:val="2"/>
   </w:num>
-  <w:num w:numId="4">
+  <w:num w:numId="4" w16cid:durableId="1939677652">
     <w:abstractNumId w:val="3"/>
   </w:num>
-  <w:num w:numId="5">
+  <w:num w:numId="5" w16cid:durableId="3166397">
     <w:abstractNumId w:val="5"/>
   </w:num>
-  <w:num w:numId="6">
+  <w:num w:numId="6" w16cid:durableId="1631859529">
     <w:abstractNumId w:val="0"/>
   </w:num>
 </w:numbering>
 </file>
 
 <file path=word/styles.xml><?xml version="1.0" encoding="utf-8"?>
-<w:styles xmlns:mc="http://schemas.openxmlformats.org/markup-compatibility/2006" xmlns:r="http://schemas.openxmlformats.org/officeDocument/2006/relationships" xmlns:w="http://schemas.openxmlformats.org/wordprocessingml/2006/main" xmlns:w14="http://schemas.microsoft.com/office/word/2010/wordml" xmlns:w15="http://schemas.microsoft.com/office/word/2012/wordml" xmlns:w16cex="http://schemas.microsoft.com/office/word/2018/wordml/cex" xmlns:w16cid="http://schemas.microsoft.com/office/word/2016/wordml/cid" xmlns:w16="http://schemas.microsoft.com/office/word/2018/wordml" xmlns:w16se="http://schemas.microsoft.com/office/word/2015/wordml/symex" mc:Ignorable="w14 w15 w16se w16cid w16 w16cex">
+<w:styles xmlns:mc="http://schemas.openxmlformats.org/markup-compatibility/2006" xmlns:r="http://schemas.openxmlformats.org/officeDocument/2006/relationships" xmlns:w="http://schemas.openxmlformats.org/wordprocessingml/2006/main" xmlns:w14="http://schemas.microsoft.com/office/word/2010/wordml" xmlns:w15="http://schemas.microsoft.com/office/word/2012/wordml" xmlns:w16cex="http://schemas.microsoft.com/office/word/2018/wordml/cex" xmlns:w16cid="http://schemas.microsoft.com/office/word/2016/wordml/cid" xmlns:w16="http://schemas.microsoft.com/office/word/2018/wordml" xmlns:w16sdtdh="http://schemas.microsoft.com/office/word/2020/wordml/sdtdatahash" xmlns:w16se="http://schemas.microsoft.com/office/word/2015/wordml/symex" mc:Ignorable="w14 w15 w16se w16cid w16 w16cex w16sdtdh">
   <w:docDefaults>
     <w:rPrDefault>
       <w:rPr>

</xml_diff>